<commit_message>
for midterm report - multivar analysis
</commit_message>
<xml_diff>
--- a/Midterm Report/EDA.docx
+++ b/Midterm Report/EDA.docx
@@ -1200,7 +1200,7 @@
         <w:pStyle w:val="FirstParagraph"/>
       </w:pPr>
       <w:r>
-        <w:t xml:space="preserve">We can see that there are interesting trend sfor</w:t>
+        <w:t xml:space="preserve">We can see that there are interesting trends for</w:t>
       </w:r>
       <w:r>
         <w:t xml:space="preserve"> </w:t>
@@ -1240,6 +1240,409 @@
       </w:r>
     </w:p>
     <w:bookmarkEnd w:id="52"/>
+    <w:bookmarkStart w:id="71" w:name="multivariate-analysis"/>
+    <w:p>
+      <w:pPr>
+        <w:pStyle w:val="Heading1"/>
+      </w:pPr>
+      <w:r>
+        <w:t xml:space="preserve">Multivariate Analysis</w:t>
+      </w:r>
+    </w:p>
+    <w:p>
+      <w:pPr>
+        <w:pStyle w:val="FirstParagraph"/>
+      </w:pPr>
+      <w:r>
+        <w:t xml:space="preserve">Here are more plots for those three predictors, but this time accounting for location. We can also notice that many countries stop reporting after a certain time and that China’s graph also shows a clear pattern for</w:t>
+      </w:r>
+      <w:r>
+        <w:t xml:space="preserve"> </w:t>
+      </w:r>
+      <w:r>
+        <w:rPr>
+          <w:rStyle w:val="VerbatimChar"/>
+        </w:rPr>
+        <w:t xml:space="preserve">total_cases</w:t>
+      </w:r>
+      <w:r>
+        <w:t xml:space="preserve"> </w:t>
+      </w:r>
+      <w:r>
+        <w:t xml:space="preserve">and</w:t>
+      </w:r>
+      <w:r>
+        <w:t xml:space="preserve"> </w:t>
+      </w:r>
+      <w:r>
+        <w:rPr>
+          <w:rStyle w:val="VerbatimChar"/>
+        </w:rPr>
+        <w:t xml:space="preserve">new_deaths</w:t>
+      </w:r>
+      <w:r>
+        <w:t xml:space="preserve">.</w:t>
+      </w:r>
+    </w:p>
+    <w:p>
+      <w:pPr>
+        <w:pStyle w:val="BodyText"/>
+      </w:pPr>
+      <w:r>
+        <w:drawing>
+          <wp:inline>
+            <wp:extent cx="5334000" cy="4267200"/>
+            <wp:effectExtent b="0" l="0" r="0" t="0"/>
+            <wp:docPr descr="" title="" id="54" name="Picture"/>
+            <a:graphic>
+              <a:graphicData uri="http://schemas.openxmlformats.org/drawingml/2006/picture">
+                <pic:pic>
+                  <pic:nvPicPr>
+                    <pic:cNvPr descr="EDA_files/figure-docx/unnamed-chunk-12-1.png" id="55" name="Picture"/>
+                    <pic:cNvPicPr>
+                      <a:picLocks noChangeArrowheads="1" noChangeAspect="1"/>
+                    </pic:cNvPicPr>
+                  </pic:nvPicPr>
+                  <pic:blipFill>
+                    <a:blip r:embed="rId53"/>
+                    <a:stretch>
+                      <a:fillRect/>
+                    </a:stretch>
+                  </pic:blipFill>
+                  <pic:spPr bwMode="auto">
+                    <a:xfrm>
+                      <a:off x="0" y="0"/>
+                      <a:ext cx="5334000" cy="4267200"/>
+                    </a:xfrm>
+                    <a:prstGeom prst="rect">
+                      <a:avLst/>
+                    </a:prstGeom>
+                    <a:noFill/>
+                    <a:ln w="9525">
+                      <a:noFill/>
+                      <a:headEnd/>
+                      <a:tailEnd/>
+                    </a:ln>
+                  </pic:spPr>
+                </pic:pic>
+              </a:graphicData>
+            </a:graphic>
+          </wp:inline>
+        </w:drawing>
+      </w:r>
+    </w:p>
+    <w:p>
+      <w:pPr>
+        <w:pStyle w:val="BodyText"/>
+      </w:pPr>
+      <w:r>
+        <w:drawing>
+          <wp:inline>
+            <wp:extent cx="5334000" cy="4267200"/>
+            <wp:effectExtent b="0" l="0" r="0" t="0"/>
+            <wp:docPr descr="" title="" id="57" name="Picture"/>
+            <a:graphic>
+              <a:graphicData uri="http://schemas.openxmlformats.org/drawingml/2006/picture">
+                <pic:pic>
+                  <pic:nvPicPr>
+                    <pic:cNvPr descr="EDA_files/figure-docx/unnamed-chunk-12-2.png" id="58" name="Picture"/>
+                    <pic:cNvPicPr>
+                      <a:picLocks noChangeArrowheads="1" noChangeAspect="1"/>
+                    </pic:cNvPicPr>
+                  </pic:nvPicPr>
+                  <pic:blipFill>
+                    <a:blip r:embed="rId56"/>
+                    <a:stretch>
+                      <a:fillRect/>
+                    </a:stretch>
+                  </pic:blipFill>
+                  <pic:spPr bwMode="auto">
+                    <a:xfrm>
+                      <a:off x="0" y="0"/>
+                      <a:ext cx="5334000" cy="4267200"/>
+                    </a:xfrm>
+                    <a:prstGeom prst="rect">
+                      <a:avLst/>
+                    </a:prstGeom>
+                    <a:noFill/>
+                    <a:ln w="9525">
+                      <a:noFill/>
+                      <a:headEnd/>
+                      <a:tailEnd/>
+                    </a:ln>
+                  </pic:spPr>
+                </pic:pic>
+              </a:graphicData>
+            </a:graphic>
+          </wp:inline>
+        </w:drawing>
+      </w:r>
+    </w:p>
+    <w:p>
+      <w:pPr>
+        <w:pStyle w:val="BodyText"/>
+      </w:pPr>
+      <w:r>
+        <w:drawing>
+          <wp:inline>
+            <wp:extent cx="5334000" cy="4267200"/>
+            <wp:effectExtent b="0" l="0" r="0" t="0"/>
+            <wp:docPr descr="" title="" id="60" name="Picture"/>
+            <a:graphic>
+              <a:graphicData uri="http://schemas.openxmlformats.org/drawingml/2006/picture">
+                <pic:pic>
+                  <pic:nvPicPr>
+                    <pic:cNvPr descr="EDA_files/figure-docx/unnamed-chunk-12-3.png" id="61" name="Picture"/>
+                    <pic:cNvPicPr>
+                      <a:picLocks noChangeArrowheads="1" noChangeAspect="1"/>
+                    </pic:cNvPicPr>
+                  </pic:nvPicPr>
+                  <pic:blipFill>
+                    <a:blip r:embed="rId59"/>
+                    <a:stretch>
+                      <a:fillRect/>
+                    </a:stretch>
+                  </pic:blipFill>
+                  <pic:spPr bwMode="auto">
+                    <a:xfrm>
+                      <a:off x="0" y="0"/>
+                      <a:ext cx="5334000" cy="4267200"/>
+                    </a:xfrm>
+                    <a:prstGeom prst="rect">
+                      <a:avLst/>
+                    </a:prstGeom>
+                    <a:noFill/>
+                    <a:ln w="9525">
+                      <a:noFill/>
+                      <a:headEnd/>
+                      <a:tailEnd/>
+                    </a:ln>
+                  </pic:spPr>
+                </pic:pic>
+              </a:graphicData>
+            </a:graphic>
+          </wp:inline>
+        </w:drawing>
+      </w:r>
+    </w:p>
+    <w:p>
+      <w:pPr>
+        <w:pStyle w:val="BodyText"/>
+      </w:pPr>
+      <w:r>
+        <w:drawing>
+          <wp:inline>
+            <wp:extent cx="5334000" cy="4267200"/>
+            <wp:effectExtent b="0" l="0" r="0" t="0"/>
+            <wp:docPr descr="" title="" id="63" name="Picture"/>
+            <a:graphic>
+              <a:graphicData uri="http://schemas.openxmlformats.org/drawingml/2006/picture">
+                <pic:pic>
+                  <pic:nvPicPr>
+                    <pic:cNvPr descr="EDA_files/figure-docx/unnamed-chunk-12-4.png" id="64" name="Picture"/>
+                    <pic:cNvPicPr>
+                      <a:picLocks noChangeArrowheads="1" noChangeAspect="1"/>
+                    </pic:cNvPicPr>
+                  </pic:nvPicPr>
+                  <pic:blipFill>
+                    <a:blip r:embed="rId62"/>
+                    <a:stretch>
+                      <a:fillRect/>
+                    </a:stretch>
+                  </pic:blipFill>
+                  <pic:spPr bwMode="auto">
+                    <a:xfrm>
+                      <a:off x="0" y="0"/>
+                      <a:ext cx="5334000" cy="4267200"/>
+                    </a:xfrm>
+                    <a:prstGeom prst="rect">
+                      <a:avLst/>
+                    </a:prstGeom>
+                    <a:noFill/>
+                    <a:ln w="9525">
+                      <a:noFill/>
+                      <a:headEnd/>
+                      <a:tailEnd/>
+                    </a:ln>
+                  </pic:spPr>
+                </pic:pic>
+              </a:graphicData>
+            </a:graphic>
+          </wp:inline>
+        </w:drawing>
+      </w:r>
+    </w:p>
+    <w:p>
+      <w:pPr>
+        <w:pStyle w:val="BodyText"/>
+      </w:pPr>
+      <w:r>
+        <w:drawing>
+          <wp:inline>
+            <wp:extent cx="5334000" cy="4267200"/>
+            <wp:effectExtent b="0" l="0" r="0" t="0"/>
+            <wp:docPr descr="" title="" id="66" name="Picture"/>
+            <a:graphic>
+              <a:graphicData uri="http://schemas.openxmlformats.org/drawingml/2006/picture">
+                <pic:pic>
+                  <pic:nvPicPr>
+                    <pic:cNvPr descr="EDA_files/figure-docx/unnamed-chunk-12-5.png" id="67" name="Picture"/>
+                    <pic:cNvPicPr>
+                      <a:picLocks noChangeArrowheads="1" noChangeAspect="1"/>
+                    </pic:cNvPicPr>
+                  </pic:nvPicPr>
+                  <pic:blipFill>
+                    <a:blip r:embed="rId65"/>
+                    <a:stretch>
+                      <a:fillRect/>
+                    </a:stretch>
+                  </pic:blipFill>
+                  <pic:spPr bwMode="auto">
+                    <a:xfrm>
+                      <a:off x="0" y="0"/>
+                      <a:ext cx="5334000" cy="4267200"/>
+                    </a:xfrm>
+                    <a:prstGeom prst="rect">
+                      <a:avLst/>
+                    </a:prstGeom>
+                    <a:noFill/>
+                    <a:ln w="9525">
+                      <a:noFill/>
+                      <a:headEnd/>
+                      <a:tailEnd/>
+                    </a:ln>
+                  </pic:spPr>
+                </pic:pic>
+              </a:graphicData>
+            </a:graphic>
+          </wp:inline>
+        </w:drawing>
+      </w:r>
+    </w:p>
+    <w:p>
+      <w:pPr>
+        <w:pStyle w:val="BodyText"/>
+      </w:pPr>
+      <w:r>
+        <w:t xml:space="preserve">Lastly, this is the correlation plot.</w:t>
+      </w:r>
+    </w:p>
+    <w:p>
+      <w:pPr>
+        <w:pStyle w:val="BodyText"/>
+      </w:pPr>
+      <w:r>
+        <w:drawing>
+          <wp:inline>
+            <wp:extent cx="5334000" cy="4267200"/>
+            <wp:effectExtent b="0" l="0" r="0" t="0"/>
+            <wp:docPr descr="" title="" id="69" name="Picture"/>
+            <a:graphic>
+              <a:graphicData uri="http://schemas.openxmlformats.org/drawingml/2006/picture">
+                <pic:pic>
+                  <pic:nvPicPr>
+                    <pic:cNvPr descr="EDA_files/figure-docx/unnamed-chunk-13-1.png" id="70" name="Picture"/>
+                    <pic:cNvPicPr>
+                      <a:picLocks noChangeArrowheads="1" noChangeAspect="1"/>
+                    </pic:cNvPicPr>
+                  </pic:nvPicPr>
+                  <pic:blipFill>
+                    <a:blip r:embed="rId68"/>
+                    <a:stretch>
+                      <a:fillRect/>
+                    </a:stretch>
+                  </pic:blipFill>
+                  <pic:spPr bwMode="auto">
+                    <a:xfrm>
+                      <a:off x="0" y="0"/>
+                      <a:ext cx="5334000" cy="4267200"/>
+                    </a:xfrm>
+                    <a:prstGeom prst="rect">
+                      <a:avLst/>
+                    </a:prstGeom>
+                    <a:noFill/>
+                    <a:ln w="9525">
+                      <a:noFill/>
+                      <a:headEnd/>
+                      <a:tailEnd/>
+                    </a:ln>
+                  </pic:spPr>
+                </pic:pic>
+              </a:graphicData>
+            </a:graphic>
+          </wp:inline>
+        </w:drawing>
+      </w:r>
+    </w:p>
+    <w:p>
+      <w:pPr>
+        <w:pStyle w:val="BodyText"/>
+      </w:pPr>
+      <w:r>
+        <w:t xml:space="preserve">An initial glance shows that there are strong correlations between:</w:t>
+      </w:r>
+    </w:p>
+    <w:p>
+      <w:pPr>
+        <w:numPr>
+          <w:ilvl w:val="0"/>
+          <w:numId w:val="1001"/>
+        </w:numPr>
+        <w:pStyle w:val="Compact"/>
+      </w:pPr>
+      <w:r>
+        <w:rPr>
+          <w:rStyle w:val="VerbatimChar"/>
+        </w:rPr>
+        <w:t xml:space="preserve">total_cases</w:t>
+      </w:r>
+      <w:r>
+        <w:t xml:space="preserve"> </w:t>
+      </w:r>
+      <w:r>
+        <w:t xml:space="preserve">&amp;</w:t>
+      </w:r>
+      <w:r>
+        <w:t xml:space="preserve"> </w:t>
+      </w:r>
+      <w:r>
+        <w:rPr>
+          <w:rStyle w:val="VerbatimChar"/>
+        </w:rPr>
+        <w:t xml:space="preserve">total_tests</w:t>
+      </w:r>
+    </w:p>
+    <w:p>
+      <w:pPr>
+        <w:numPr>
+          <w:ilvl w:val="0"/>
+          <w:numId w:val="1001"/>
+        </w:numPr>
+        <w:pStyle w:val="Compact"/>
+      </w:pPr>
+      <w:r>
+        <w:rPr>
+          <w:rStyle w:val="VerbatimChar"/>
+        </w:rPr>
+        <w:t xml:space="preserve">gdp_per_capita</w:t>
+      </w:r>
+      <w:r>
+        <w:t xml:space="preserve"> </w:t>
+      </w:r>
+      <w:r>
+        <w:t xml:space="preserve">&amp;</w:t>
+      </w:r>
+      <w:r>
+        <w:t xml:space="preserve"> </w:t>
+      </w:r>
+      <w:r>
+        <w:rPr>
+          <w:rStyle w:val="VerbatimChar"/>
+        </w:rPr>
+        <w:t xml:space="preserve">life_expectancy</w:t>
+      </w:r>
+    </w:p>
+    <w:bookmarkEnd w:id="71"/>
     <w:sectPr/>
   </w:body>
 </w:document>
@@ -1346,8 +1749,87 @@
       </w:pPr>
     </w:lvl>
   </w:abstractNum>
+  <w:abstractNum w:abstractNumId="991">
+    <w:nsid w:val="A991"/>
+    <w:multiLevelType w:val="multilevel"/>
+    <w:lvl w:ilvl="0">
+      <w:numFmt w:val="bullet"/>
+      <w:lvlText w:val="•"/>
+      <w:lvlJc w:val="left"/>
+      <w:pPr>
+        <w:ind w:left="720" w:hanging="480"/>
+      </w:pPr>
+    </w:lvl>
+    <w:lvl w:ilvl="1">
+      <w:numFmt w:val="bullet"/>
+      <w:lvlText w:val="–"/>
+      <w:lvlJc w:val="left"/>
+      <w:pPr>
+        <w:ind w:left="1440" w:hanging="480"/>
+      </w:pPr>
+    </w:lvl>
+    <w:lvl w:ilvl="2">
+      <w:numFmt w:val="bullet"/>
+      <w:lvlText w:val="•"/>
+      <w:lvlJc w:val="left"/>
+      <w:pPr>
+        <w:ind w:left="2160" w:hanging="480"/>
+      </w:pPr>
+    </w:lvl>
+    <w:lvl w:ilvl="3">
+      <w:numFmt w:val="bullet"/>
+      <w:lvlText w:val="–"/>
+      <w:lvlJc w:val="left"/>
+      <w:pPr>
+        <w:ind w:left="2880" w:hanging="480"/>
+      </w:pPr>
+    </w:lvl>
+    <w:lvl w:ilvl="4">
+      <w:numFmt w:val="bullet"/>
+      <w:lvlText w:val="•"/>
+      <w:lvlJc w:val="left"/>
+      <w:pPr>
+        <w:ind w:left="3600" w:hanging="480"/>
+      </w:pPr>
+    </w:lvl>
+    <w:lvl w:ilvl="5">
+      <w:numFmt w:val="bullet"/>
+      <w:lvlText w:val="–"/>
+      <w:lvlJc w:val="left"/>
+      <w:pPr>
+        <w:ind w:left="4320" w:hanging="480"/>
+      </w:pPr>
+    </w:lvl>
+    <w:lvl w:ilvl="6">
+      <w:numFmt w:val="bullet"/>
+      <w:lvlText w:val="•"/>
+      <w:lvlJc w:val="left"/>
+      <w:pPr>
+        <w:ind w:left="5040" w:hanging="480"/>
+      </w:pPr>
+    </w:lvl>
+    <w:lvl w:ilvl="7">
+      <w:numFmt w:val="bullet"/>
+      <w:lvlText w:val="–"/>
+      <w:lvlJc w:val="left"/>
+      <w:pPr>
+        <w:ind w:left="5760" w:hanging="480"/>
+      </w:pPr>
+    </w:lvl>
+    <w:lvl w:ilvl="8">
+      <w:numFmt w:val="bullet"/>
+      <w:lvlText w:val="•"/>
+      <w:lvlJc w:val="left"/>
+      <w:pPr>
+        <w:ind w:left="6480" w:hanging="480"/>
+      </w:pPr>
+    </w:lvl>
+  </w:abstractNum>
   <w:num w:numId="1000">
     <w:abstractNumId w:val="990"/>
+  </w:num>
+  <w:num w:numId="1001">
+    <w:abstractNumId w:val="991"/>
   </w:num>
 </w:numbering>
 </file>

</xml_diff>

<commit_message>
for midterm report - updated plots
</commit_message>
<xml_diff>
--- a/Midterm Report/EDA.docx
+++ b/Midterm Report/EDA.docx
@@ -1,6 +1,6 @@
 
 <file path=word/document.xml><?xml version="1.0" encoding="utf-8"?>
-<w:document xmlns:wpc="http://schemas.microsoft.com/office/word/2010/wordprocessingCanvas" xmlns:cx="http://schemas.microsoft.com/office/drawing/2014/chartex" xmlns:cx1="http://schemas.microsoft.com/office/drawing/2015/9/8/chartex" xmlns:cx2="http://schemas.microsoft.com/office/drawing/2015/10/21/chartex" xmlns:cx3="http://schemas.microsoft.com/office/drawing/2016/5/9/chartex" xmlns:cx4="http://schemas.microsoft.com/office/drawing/2016/5/10/chartex" xmlns:cx5="http://schemas.microsoft.com/office/drawing/2016/5/11/chartex" xmlns:cx6="http://schemas.microsoft.com/office/drawing/2016/5/12/chartex" xmlns:cx7="http://schemas.microsoft.com/office/drawing/2016/5/13/chartex" xmlns:cx8="http://schemas.microsoft.com/office/drawing/2016/5/14/chartex" xmlns:mc="http://schemas.openxmlformats.org/markup-compatibility/2006" xmlns:aink="http://schemas.microsoft.com/office/drawing/2016/ink" xmlns:am3d="http://schemas.microsoft.com/office/drawing/2017/model3d" xmlns:o="urn:schemas-microsoft-com:office:office" xmlns:oel="http://schemas.microsoft.com/office/2019/extlst" xmlns:r="http://schemas.openxmlformats.org/officeDocument/2006/relationships" xmlns:m="http://schemas.openxmlformats.org/officeDocument/2006/math" xmlns:v="urn:schemas-microsoft-com:vml" xmlns:wp14="http://schemas.microsoft.com/office/word/2010/wordprocessingDrawing" xmlns:wp="http://schemas.openxmlformats.org/drawingml/2006/wordprocessingDrawing" xmlns:w10="urn:schemas-microsoft-com:office:word" xmlns:w="http://schemas.openxmlformats.org/wordprocessingml/2006/main" xmlns:w14="http://schemas.microsoft.com/office/word/2010/wordml" xmlns:w15="http://schemas.microsoft.com/office/word/2012/wordml" xmlns:w16cex="http://schemas.microsoft.com/office/word/2018/wordml/cex" xmlns:w16cid="http://schemas.microsoft.com/office/word/2016/wordml/cid" xmlns:w16="http://schemas.microsoft.com/office/word/2018/wordml" xmlns:w16sdtdh="http://schemas.microsoft.com/office/word/2020/wordml/sdtdatahash" xmlns:w16se="http://schemas.microsoft.com/office/word/2015/wordml/symex" xmlns:wpg="http://schemas.microsoft.com/office/word/2010/wordprocessingGroup" xmlns:wpi="http://schemas.microsoft.com/office/word/2010/wordprocessingInk" xmlns:wne="http://schemas.microsoft.com/office/word/2006/wordml" xmlns:wps="http://schemas.microsoft.com/office/word/2010/wordprocessingShape" mc:Ignorable="w14 w15 w16se w16cid w16 w16cex w16sdtdh wp14">
+<w:document xmlns:wpc="http://schemas.microsoft.com/office/word/2010/wordprocessingCanvas" xmlns:cx="http://schemas.microsoft.com/office/drawing/2014/chartex" xmlns:cx1="http://schemas.microsoft.com/office/drawing/2015/9/8/chartex" xmlns:cx2="http://schemas.microsoft.com/office/drawing/2015/10/21/chartex" xmlns:cx3="http://schemas.microsoft.com/office/drawing/2016/5/9/chartex" xmlns:cx4="http://schemas.microsoft.com/office/drawing/2016/5/10/chartex" xmlns:cx5="http://schemas.microsoft.com/office/drawing/2016/5/11/chartex" xmlns:cx6="http://schemas.microsoft.com/office/drawing/2016/5/12/chartex" xmlns:cx7="http://schemas.microsoft.com/office/drawing/2016/5/13/chartex" xmlns:cx8="http://schemas.microsoft.com/office/drawing/2016/5/14/chartex" xmlns:mc="http://schemas.openxmlformats.org/markup-compatibility/2006" xmlns:aink="http://schemas.microsoft.com/office/drawing/2016/ink" xmlns:am3d="http://schemas.microsoft.com/office/drawing/2017/model3d" xmlns:o="urn:schemas-microsoft-com:office:office" xmlns:oel="http://schemas.microsoft.com/office/2019/extlst" xmlns:r="http://schemas.openxmlformats.org/officeDocument/2006/relationships" xmlns:m="http://schemas.openxmlformats.org/officeDocument/2006/math" xmlns:v="urn:schemas-microsoft-com:vml" xmlns:wp14="http://schemas.microsoft.com/office/word/2010/wordprocessingDrawing" xmlns:wp="http://schemas.openxmlformats.org/drawingml/2006/wordprocessingDrawing" xmlns:w10="urn:schemas-microsoft-com:office:word" xmlns:w="http://schemas.openxmlformats.org/wordprocessingml/2006/main" xmlns:w14="http://schemas.microsoft.com/office/word/2010/wordml" xmlns:w15="http://schemas.microsoft.com/office/word/2012/wordml" xmlns:w16cex="http://schemas.microsoft.com/office/word/2018/wordml/cex" xmlns:w16cid="http://schemas.microsoft.com/office/word/2016/wordml/cid" xmlns:w16="http://schemas.microsoft.com/office/word/2018/wordml" xmlns:w16sdtdh="http://schemas.microsoft.com/office/word/2020/wordml/sdtdatahash" xmlns:w16se="http://schemas.microsoft.com/office/word/2015/wordml/symex" xmlns:wpg="http://schemas.microsoft.com/office/word/2010/wordprocessingGroup" xmlns:wpi="http://schemas.microsoft.com/office/word/2010/wordprocessingInk" xmlns:wne="http://schemas.microsoft.com/office/word/2006/wordml" xmlns:wps="http://schemas.microsoft.com/office/word/2010/wordprocessingShape" xmlns:a="http://schemas.openxmlformats.org/drawingml/2006/main" xmlns:pic="http://schemas.openxmlformats.org/drawingml/2006/picture" xmlns:a14="http://schemas.microsoft.com/office/drawing/2010/main" mc:Ignorable="w14 w15 w16se w16cid w16 w16cex w16sdtdh wp14">
   <w:body>
     <w:p>
       <w:pPr>
@@ -30,7 +30,7 @@
       <w:pPr>
         <w:pStyle w:val="Heading1"/>
       </w:pPr>
-      <w:bookmarkStart w:id="0" w:name="temporal-visualization"/>
+      <w:bookmarkStart w:name="temporal-visualization" w:id="0"/>
       <w:r>
         <w:t>Temporal Visualization</w:t>
       </w:r>
@@ -40,6 +40,7 @@
         <w:pStyle w:val="FirstParagraph"/>
       </w:pPr>
       <w:r>
+        <w:rPr/>
         <w:t xml:space="preserve">We can look at </w:t>
       </w:r>
       <w:r>
@@ -49,6 +50,7 @@
         <w:t>new_cases</w:t>
       </w:r>
       <w:r>
+        <w:rPr/>
         <w:t xml:space="preserve"> from 2020 to 2023.</w:t>
       </w:r>
     </w:p>
@@ -57,44 +59,41 @@
         <w:pStyle w:val="BodyText"/>
       </w:pPr>
       <w:r>
-        <w:rPr>
-          <w:noProof/>
-        </w:rPr>
         <w:drawing>
-          <wp:inline distT="0" distB="0" distL="0" distR="0" wp14:anchorId="6202F258" wp14:editId="2617F6CF">
-            <wp:extent cx="5334000" cy="4267200"/>
+          <wp:inline wp14:editId="557D1138" wp14:anchorId="22CEBFE7">
+            <wp:extent cx="5943600" cy="2971800"/>
             <wp:effectExtent l="0" t="0" r="0" b="0"/>
-            <wp:docPr id="21" name="Picture"/>
-            <wp:cNvGraphicFramePr/>
-            <a:graphic xmlns:a="http://schemas.openxmlformats.org/drawingml/2006/main">
+            <wp:docPr id="369578584" name="" title=""/>
+            <wp:cNvGraphicFramePr>
+              <a:graphicFrameLocks noChangeAspect="1"/>
+            </wp:cNvGraphicFramePr>
+            <a:graphic>
               <a:graphicData uri="http://schemas.openxmlformats.org/drawingml/2006/picture">
-                <pic:pic xmlns:pic="http://schemas.openxmlformats.org/drawingml/2006/picture">
+                <pic:pic>
                   <pic:nvPicPr>
-                    <pic:cNvPr id="22" name="Picture" descr="EDA_files/figure-docx/unnamed-chunk-2-1.png"/>
-                    <pic:cNvPicPr>
-                      <a:picLocks noChangeAspect="1" noChangeArrowheads="1"/>
-                    </pic:cNvPicPr>
+                    <pic:cNvPr id="0" name=""/>
+                    <pic:cNvPicPr/>
                   </pic:nvPicPr>
                   <pic:blipFill>
-                    <a:blip r:embed="rId7"/>
+                    <a:blip r:embed="R9df2442d376b43f8">
+                      <a:extLst>
+                        <a:ext xmlns:a="http://schemas.openxmlformats.org/drawingml/2006/main" uri="{28A0092B-C50C-407E-A947-70E740481C1C}">
+                          <a14:useLocalDpi val="0"/>
+                        </a:ext>
+                      </a:extLst>
+                    </a:blip>
                     <a:stretch>
                       <a:fillRect/>
                     </a:stretch>
                   </pic:blipFill>
-                  <pic:spPr bwMode="auto">
+                  <pic:spPr>
                     <a:xfrm>
                       <a:off x="0" y="0"/>
-                      <a:ext cx="5334000" cy="4267200"/>
+                      <a:ext cx="5943600" cy="2971800"/>
                     </a:xfrm>
                     <a:prstGeom prst="rect">
                       <a:avLst/>
                     </a:prstGeom>
-                    <a:noFill/>
-                    <a:ln w="9525">
-                      <a:noFill/>
-                      <a:headEnd/>
-                      <a:tailEnd/>
-                    </a:ln>
                   </pic:spPr>
                 </pic:pic>
               </a:graphicData>
@@ -108,45 +107,41 @@
         <w:pStyle w:val="BodyText"/>
       </w:pPr>
       <w:r>
-        <w:rPr>
-          <w:noProof/>
-        </w:rPr>
-        <w:lastRenderedPageBreak/>
         <w:drawing>
-          <wp:inline distT="0" distB="0" distL="0" distR="0" wp14:anchorId="006418B4" wp14:editId="1B145908">
-            <wp:extent cx="5334000" cy="4267200"/>
+          <wp:inline wp14:editId="749257CC" wp14:anchorId="2076D6C9">
+            <wp:extent cx="5943600" cy="2971800"/>
             <wp:effectExtent l="0" t="0" r="0" b="0"/>
-            <wp:docPr id="24" name="Picture"/>
-            <wp:cNvGraphicFramePr/>
-            <a:graphic xmlns:a="http://schemas.openxmlformats.org/drawingml/2006/main">
+            <wp:docPr id="96790233" name="" title=""/>
+            <wp:cNvGraphicFramePr>
+              <a:graphicFrameLocks noChangeAspect="1"/>
+            </wp:cNvGraphicFramePr>
+            <a:graphic>
               <a:graphicData uri="http://schemas.openxmlformats.org/drawingml/2006/picture">
-                <pic:pic xmlns:pic="http://schemas.openxmlformats.org/drawingml/2006/picture">
+                <pic:pic>
                   <pic:nvPicPr>
-                    <pic:cNvPr id="25" name="Picture" descr="EDA_files/figure-docx/unnamed-chunk-2-2.png"/>
-                    <pic:cNvPicPr>
-                      <a:picLocks noChangeAspect="1" noChangeArrowheads="1"/>
-                    </pic:cNvPicPr>
+                    <pic:cNvPr id="0" name=""/>
+                    <pic:cNvPicPr/>
                   </pic:nvPicPr>
                   <pic:blipFill>
-                    <a:blip r:embed="rId8"/>
+                    <a:blip r:embed="Rc99bd63158ad419a">
+                      <a:extLst>
+                        <a:ext xmlns:a="http://schemas.openxmlformats.org/drawingml/2006/main" uri="{28A0092B-C50C-407E-A947-70E740481C1C}">
+                          <a14:useLocalDpi val="0"/>
+                        </a:ext>
+                      </a:extLst>
+                    </a:blip>
                     <a:stretch>
                       <a:fillRect/>
                     </a:stretch>
                   </pic:blipFill>
-                  <pic:spPr bwMode="auto">
+                  <pic:spPr>
                     <a:xfrm>
                       <a:off x="0" y="0"/>
-                      <a:ext cx="5334000" cy="4267200"/>
+                      <a:ext cx="5943600" cy="2971800"/>
                     </a:xfrm>
                     <a:prstGeom prst="rect">
                       <a:avLst/>
                     </a:prstGeom>
-                    <a:noFill/>
-                    <a:ln w="9525">
-                      <a:noFill/>
-                      <a:headEnd/>
-                      <a:tailEnd/>
-                    </a:ln>
                   </pic:spPr>
                 </pic:pic>
               </a:graphicData>
@@ -159,7 +154,7 @@
       <w:pPr>
         <w:pStyle w:val="Heading1"/>
       </w:pPr>
-      <w:bookmarkStart w:id="1" w:name="stationarity"/>
+      <w:bookmarkStart w:name="stationarity" w:id="1"/>
       <w:bookmarkEnd w:id="0"/>
       <w:r>
         <w:t>Stationarity</w:t>
@@ -221,7 +216,7 @@
       <w:pPr>
         <w:pStyle w:val="Heading1"/>
       </w:pPr>
-      <w:bookmarkStart w:id="2" w:name="correlation"/>
+      <w:bookmarkStart w:name="correlation" w:id="2"/>
       <w:bookmarkEnd w:id="1"/>
       <w:r>
         <w:t>Correlation</w:t>
@@ -232,6 +227,7 @@
         <w:pStyle w:val="FirstParagraph"/>
       </w:pPr>
       <w:r>
+        <w:rPr/>
         <w:t>We can also explore the autocorrelation and partial autocorrelation.</w:t>
       </w:r>
     </w:p>
@@ -240,45 +236,41 @@
         <w:pStyle w:val="BodyText"/>
       </w:pPr>
       <w:r>
-        <w:rPr>
-          <w:noProof/>
-        </w:rPr>
-        <w:lastRenderedPageBreak/>
         <w:drawing>
-          <wp:inline distT="0" distB="0" distL="0" distR="0" wp14:anchorId="76A83EC1" wp14:editId="2F7C58D7">
-            <wp:extent cx="5334000" cy="4267200"/>
+          <wp:inline wp14:editId="6ECEBD38" wp14:anchorId="44C3A38F">
+            <wp:extent cx="5943600" cy="2971800"/>
             <wp:effectExtent l="0" t="0" r="0" b="0"/>
-            <wp:docPr id="29" name="Picture"/>
-            <wp:cNvGraphicFramePr/>
-            <a:graphic xmlns:a="http://schemas.openxmlformats.org/drawingml/2006/main">
+            <wp:docPr id="1677200296" name="" title=""/>
+            <wp:cNvGraphicFramePr>
+              <a:graphicFrameLocks noChangeAspect="1"/>
+            </wp:cNvGraphicFramePr>
+            <a:graphic>
               <a:graphicData uri="http://schemas.openxmlformats.org/drawingml/2006/picture">
-                <pic:pic xmlns:pic="http://schemas.openxmlformats.org/drawingml/2006/picture">
+                <pic:pic>
                   <pic:nvPicPr>
-                    <pic:cNvPr id="30" name="Picture" descr="EDA_files/figure-docx/unnamed-chunk-4-1.png"/>
-                    <pic:cNvPicPr>
-                      <a:picLocks noChangeAspect="1" noChangeArrowheads="1"/>
-                    </pic:cNvPicPr>
+                    <pic:cNvPr id="0" name=""/>
+                    <pic:cNvPicPr/>
                   </pic:nvPicPr>
                   <pic:blipFill>
-                    <a:blip r:embed="rId9"/>
+                    <a:blip r:embed="Rffe67e45c34b4ff4">
+                      <a:extLst>
+                        <a:ext xmlns:a="http://schemas.openxmlformats.org/drawingml/2006/main" uri="{28A0092B-C50C-407E-A947-70E740481C1C}">
+                          <a14:useLocalDpi val="0"/>
+                        </a:ext>
+                      </a:extLst>
+                    </a:blip>
                     <a:stretch>
                       <a:fillRect/>
                     </a:stretch>
                   </pic:blipFill>
-                  <pic:spPr bwMode="auto">
+                  <pic:spPr>
                     <a:xfrm>
                       <a:off x="0" y="0"/>
-                      <a:ext cx="5334000" cy="4267200"/>
+                      <a:ext cx="5943600" cy="2971800"/>
                     </a:xfrm>
                     <a:prstGeom prst="rect">
                       <a:avLst/>
                     </a:prstGeom>
-                    <a:noFill/>
-                    <a:ln w="9525">
-                      <a:noFill/>
-                      <a:headEnd/>
-                      <a:tailEnd/>
-                    </a:ln>
                   </pic:spPr>
                 </pic:pic>
               </a:graphicData>
@@ -292,45 +284,41 @@
         <w:pStyle w:val="BodyText"/>
       </w:pPr>
       <w:r>
-        <w:rPr>
-          <w:noProof/>
-        </w:rPr>
-        <w:lastRenderedPageBreak/>
         <w:drawing>
-          <wp:inline distT="0" distB="0" distL="0" distR="0" wp14:anchorId="50690B25" wp14:editId="68DD5884">
-            <wp:extent cx="5334000" cy="4267200"/>
+          <wp:inline wp14:editId="24947298" wp14:anchorId="246A1D52">
+            <wp:extent cx="5943600" cy="2971800"/>
             <wp:effectExtent l="0" t="0" r="0" b="0"/>
-            <wp:docPr id="32" name="Picture"/>
-            <wp:cNvGraphicFramePr/>
-            <a:graphic xmlns:a="http://schemas.openxmlformats.org/drawingml/2006/main">
+            <wp:docPr id="1378646223" name="" title=""/>
+            <wp:cNvGraphicFramePr>
+              <a:graphicFrameLocks noChangeAspect="1"/>
+            </wp:cNvGraphicFramePr>
+            <a:graphic>
               <a:graphicData uri="http://schemas.openxmlformats.org/drawingml/2006/picture">
-                <pic:pic xmlns:pic="http://schemas.openxmlformats.org/drawingml/2006/picture">
+                <pic:pic>
                   <pic:nvPicPr>
-                    <pic:cNvPr id="33" name="Picture" descr="EDA_files/figure-docx/unnamed-chunk-4-2.png"/>
-                    <pic:cNvPicPr>
-                      <a:picLocks noChangeAspect="1" noChangeArrowheads="1"/>
-                    </pic:cNvPicPr>
+                    <pic:cNvPr id="0" name=""/>
+                    <pic:cNvPicPr/>
                   </pic:nvPicPr>
                   <pic:blipFill>
-                    <a:blip r:embed="rId10"/>
+                    <a:blip r:embed="Ra40a336d381f484a">
+                      <a:extLst>
+                        <a:ext xmlns:a="http://schemas.openxmlformats.org/drawingml/2006/main" uri="{28A0092B-C50C-407E-A947-70E740481C1C}">
+                          <a14:useLocalDpi val="0"/>
+                        </a:ext>
+                      </a:extLst>
+                    </a:blip>
                     <a:stretch>
                       <a:fillRect/>
                     </a:stretch>
                   </pic:blipFill>
-                  <pic:spPr bwMode="auto">
+                  <pic:spPr>
                     <a:xfrm>
                       <a:off x="0" y="0"/>
-                      <a:ext cx="5334000" cy="4267200"/>
+                      <a:ext cx="5943600" cy="2971800"/>
                     </a:xfrm>
                     <a:prstGeom prst="rect">
                       <a:avLst/>
                     </a:prstGeom>
-                    <a:noFill/>
-                    <a:ln w="9525">
-                      <a:noFill/>
-                      <a:headEnd/>
-                      <a:tailEnd/>
-                    </a:ln>
                   </pic:spPr>
                 </pic:pic>
               </a:graphicData>
@@ -343,56 +331,53 @@
       <w:pPr>
         <w:pStyle w:val="Heading1"/>
       </w:pPr>
-      <w:bookmarkStart w:id="3" w:name="seasonal-decomposition"/>
+      <w:bookmarkStart w:name="seasonal-decomposition" w:id="3"/>
       <w:bookmarkEnd w:id="2"/>
       <w:r>
-        <w:lastRenderedPageBreak/>
+        <w:rPr/>
         <w:t>Seasonal Decomposition</w:t>
       </w:r>
     </w:p>
     <w:p>
       <w:pPr>
-        <w:pStyle w:val="FirstParagraph"/>
-      </w:pPr>
-      <w:r>
-        <w:rPr>
-          <w:noProof/>
-        </w:rPr>
+        <w:pStyle w:val="BodyText"/>
+      </w:pPr>
+      <w:r>
         <w:drawing>
-          <wp:inline distT="0" distB="0" distL="0" distR="0" wp14:anchorId="0E99A423" wp14:editId="373A8092">
-            <wp:extent cx="5334000" cy="4267200"/>
+          <wp:inline wp14:editId="41B6014F" wp14:anchorId="17D5C6DE">
+            <wp:extent cx="5943600" cy="2971800"/>
             <wp:effectExtent l="0" t="0" r="0" b="0"/>
-            <wp:docPr id="36" name="Picture"/>
-            <wp:cNvGraphicFramePr/>
-            <a:graphic xmlns:a="http://schemas.openxmlformats.org/drawingml/2006/main">
+            <wp:docPr id="1511529185" name="" title=""/>
+            <wp:cNvGraphicFramePr>
+              <a:graphicFrameLocks noChangeAspect="1"/>
+            </wp:cNvGraphicFramePr>
+            <a:graphic>
               <a:graphicData uri="http://schemas.openxmlformats.org/drawingml/2006/picture">
-                <pic:pic xmlns:pic="http://schemas.openxmlformats.org/drawingml/2006/picture">
+                <pic:pic>
                   <pic:nvPicPr>
-                    <pic:cNvPr id="37" name="Picture" descr="EDA_files/figure-docx/unnamed-chunk-5-1.png"/>
-                    <pic:cNvPicPr>
-                      <a:picLocks noChangeAspect="1" noChangeArrowheads="1"/>
-                    </pic:cNvPicPr>
+                    <pic:cNvPr id="0" name=""/>
+                    <pic:cNvPicPr/>
                   </pic:nvPicPr>
                   <pic:blipFill>
-                    <a:blip r:embed="rId11"/>
+                    <a:blip r:embed="R4326b7ae3e86465a">
+                      <a:extLst>
+                        <a:ext xmlns:a="http://schemas.openxmlformats.org/drawingml/2006/main" uri="{28A0092B-C50C-407E-A947-70E740481C1C}">
+                          <a14:useLocalDpi val="0"/>
+                        </a:ext>
+                      </a:extLst>
+                    </a:blip>
                     <a:stretch>
                       <a:fillRect/>
                     </a:stretch>
                   </pic:blipFill>
-                  <pic:spPr bwMode="auto">
+                  <pic:spPr>
                     <a:xfrm>
                       <a:off x="0" y="0"/>
-                      <a:ext cx="5334000" cy="4267200"/>
+                      <a:ext cx="5943600" cy="2971800"/>
                     </a:xfrm>
                     <a:prstGeom prst="rect">
                       <a:avLst/>
                     </a:prstGeom>
-                    <a:noFill/>
-                    <a:ln w="9525">
-                      <a:noFill/>
-                      <a:headEnd/>
-                      <a:tailEnd/>
-                    </a:ln>
                   </pic:spPr>
                 </pic:pic>
               </a:graphicData>
@@ -405,7 +390,7 @@
       <w:pPr>
         <w:pStyle w:val="Heading1"/>
       </w:pPr>
-      <w:bookmarkStart w:id="4" w:name="univariate-analysis"/>
+      <w:bookmarkStart w:name="univariate-analysis" w:id="4"/>
       <w:bookmarkEnd w:id="3"/>
       <w:r>
         <w:t>Univariate Analysis</w:t>
@@ -838,7 +823,7 @@
       <w:pPr>
         <w:pStyle w:val="Heading1"/>
       </w:pPr>
-      <w:bookmarkStart w:id="5" w:name="bivariate-analysis"/>
+      <w:bookmarkStart w:name="bivariate-analysis" w:id="5"/>
       <w:bookmarkEnd w:id="4"/>
       <w:r>
         <w:t>Bivariate Analysis</w:t>
@@ -861,33 +846,29 @@
         <w:t xml:space="preserve"> and look for any unique relationships that we could further explore.</w:t>
       </w:r>
     </w:p>
-    <w:p>
+    <w:p w14:noSpellErr="1">
       <w:pPr>
         <w:pStyle w:val="BodyText"/>
       </w:pPr>
       <w:r>
-        <w:rPr>
-          <w:noProof/>
-        </w:rPr>
-        <w:lastRenderedPageBreak/>
         <w:drawing>
-          <wp:inline distT="0" distB="0" distL="0" distR="0" wp14:anchorId="5165FB2D" wp14:editId="529307CB">
+          <wp:inline wp14:editId="7A2FBB26" wp14:anchorId="5165FB2D">
             <wp:extent cx="5943600" cy="4457700"/>
             <wp:effectExtent l="0" t="0" r="0" b="0"/>
-            <wp:docPr id="1638453222" name="Picture 2" descr="A screenshot of a graph&#10;&#10;Description automatically generated"/>
+            <wp:docPr id="1638453222" name="Picture 2" descr="A screenshot of a graph&#10;&#10;Description automatically generated" title=""/>
             <wp:cNvGraphicFramePr>
-              <a:graphicFrameLocks xmlns:a="http://schemas.openxmlformats.org/drawingml/2006/main" noChangeAspect="1"/>
+              <a:graphicFrameLocks noChangeAspect="1"/>
             </wp:cNvGraphicFramePr>
-            <a:graphic xmlns:a="http://schemas.openxmlformats.org/drawingml/2006/main">
+            <a:graphic>
               <a:graphicData uri="http://schemas.openxmlformats.org/drawingml/2006/picture">
-                <pic:pic xmlns:pic="http://schemas.openxmlformats.org/drawingml/2006/picture">
+                <pic:pic>
                   <pic:nvPicPr>
-                    <pic:cNvPr id="1638453222" name="Picture 2" descr="A screenshot of a graph&#10;&#10;Description automatically generated"/>
+                    <pic:cNvPr id="0" name="Picture 2"/>
                     <pic:cNvPicPr/>
                   </pic:nvPicPr>
                   <pic:blipFill>
-                    <a:blip r:embed="rId15" cstate="print">
-                      <a:extLst>
+                    <a:blip r:embed="R0f8dea3f21774151">
+                      <a:extLst xmlns:a="http://schemas.openxmlformats.org/drawingml/2006/main">
                         <a:ext uri="{28A0092B-C50C-407E-A947-70E740481C1C}">
                           <a14:useLocalDpi xmlns:a14="http://schemas.microsoft.com/office/drawing/2010/main" val="0"/>
                         </a:ext>
@@ -898,7 +879,7 @@
                     </a:stretch>
                   </pic:blipFill>
                   <pic:spPr>
-                    <a:xfrm>
+                    <a:xfrm rot="0" flipH="0" flipV="0">
                       <a:off x="0" y="0"/>
                       <a:ext cx="5943600" cy="4457700"/>
                     </a:xfrm>
@@ -915,234 +896,6 @@
     </w:p>
     <w:p>
       <w:pPr>
-        <w:pStyle w:val="SourceCode"/>
-      </w:pPr>
-      <w:r>
-        <w:rPr>
-          <w:rStyle w:val="VerbatimChar"/>
-        </w:rPr>
-        <w:t>TableGrob (5 x 5) "arrange": 23 grobs</w:t>
-      </w:r>
-      <w:r>
-        <w:br/>
-      </w:r>
-      <w:r>
-        <w:rPr>
-          <w:rStyle w:val="VerbatimChar"/>
-        </w:rPr>
-        <w:t xml:space="preserve">                            z     cells    name           grob</w:t>
-      </w:r>
-      <w:r>
-        <w:br/>
-      </w:r>
-      <w:r>
-        <w:rPr>
-          <w:rStyle w:val="VerbatimChar"/>
-        </w:rPr>
-        <w:t>total_cases                 1 (1-1,1-1) arrange gtable[layout]</w:t>
-      </w:r>
-      <w:r>
-        <w:br/>
-      </w:r>
-      <w:r>
-        <w:rPr>
-          <w:rStyle w:val="VerbatimChar"/>
-        </w:rPr>
-        <w:t>total_deaths                2 (1-1,2-2) arrange gtable[layout]</w:t>
-      </w:r>
-      <w:r>
-        <w:br/>
-      </w:r>
-      <w:r>
-        <w:rPr>
-          <w:rStyle w:val="VerbatimChar"/>
-        </w:rPr>
-        <w:t>new_deaths                  3 (1-1,3-3) arrange gtable[layout]</w:t>
-      </w:r>
-      <w:r>
-        <w:br/>
-      </w:r>
-      <w:r>
-        <w:rPr>
-          <w:rStyle w:val="VerbatimChar"/>
-        </w:rPr>
-        <w:t>total_cases_per_million     4 (1-1,4-4) arrange gtable[layout]</w:t>
-      </w:r>
-      <w:r>
-        <w:br/>
-      </w:r>
-      <w:r>
-        <w:rPr>
-          <w:rStyle w:val="VerbatimChar"/>
-        </w:rPr>
-        <w:t>new_cases_per_million       5 (1-1,5-5) arrange gtable[layout]</w:t>
-      </w:r>
-      <w:r>
-        <w:br/>
-      </w:r>
-      <w:r>
-        <w:rPr>
-          <w:rStyle w:val="VerbatimChar"/>
-        </w:rPr>
-        <w:t>total_deaths_per_million    6 (2-2,1-1) arrange gtable[layout]</w:t>
-      </w:r>
-      <w:r>
-        <w:br/>
-      </w:r>
-      <w:r>
-        <w:rPr>
-          <w:rStyle w:val="VerbatimChar"/>
-        </w:rPr>
-        <w:t>new_deaths_per_million      7 (2-2,2-2) arrange gtable[layout]</w:t>
-      </w:r>
-      <w:r>
-        <w:br/>
-      </w:r>
-      <w:r>
-        <w:rPr>
-          <w:rStyle w:val="VerbatimChar"/>
-        </w:rPr>
-        <w:t>reproduction_rate           8 (2-2,3-3) arrange gtable[layout]</w:t>
-      </w:r>
-      <w:r>
-        <w:br/>
-      </w:r>
-      <w:r>
-        <w:rPr>
-          <w:rStyle w:val="VerbatimChar"/>
-        </w:rPr>
-        <w:t>total_tests                 9 (2-2,4-4) arrange gtable[layout]</w:t>
-      </w:r>
-      <w:r>
-        <w:br/>
-      </w:r>
-      <w:r>
-        <w:rPr>
-          <w:rStyle w:val="VerbatimChar"/>
-        </w:rPr>
-        <w:t>new_tests                  10 (2-2,5-5) arrange gtable[layout]</w:t>
-      </w:r>
-      <w:r>
-        <w:br/>
-      </w:r>
-      <w:r>
-        <w:rPr>
-          <w:rStyle w:val="VerbatimChar"/>
-        </w:rPr>
-        <w:t>positive_rate              11 (3-3,1-1) arrange gtable[layout]</w:t>
-      </w:r>
-      <w:r>
-        <w:br/>
-      </w:r>
-      <w:r>
-        <w:rPr>
-          <w:rStyle w:val="VerbatimChar"/>
-        </w:rPr>
-        <w:t>total_vaccinations         12 (3-3,2-2) arrange gtable[layout]</w:t>
-      </w:r>
-      <w:r>
-        <w:br/>
-      </w:r>
-      <w:r>
-        <w:rPr>
-          <w:rStyle w:val="VerbatimChar"/>
-        </w:rPr>
-        <w:t>stringency_index           13 (3-3,3-3) arrange gtable[layout]</w:t>
-      </w:r>
-      <w:r>
-        <w:br/>
-      </w:r>
-      <w:r>
-        <w:rPr>
-          <w:rStyle w:val="VerbatimChar"/>
-        </w:rPr>
-        <w:t>population_density         14 (3-3,4-4) arrange gtable[layout]</w:t>
-      </w:r>
-      <w:r>
-        <w:br/>
-      </w:r>
-      <w:r>
-        <w:rPr>
-          <w:rStyle w:val="VerbatimChar"/>
-        </w:rPr>
-        <w:t>gdp_per_capita             15 (3-3,5-5) arrange gtable[layout]</w:t>
-      </w:r>
-      <w:r>
-        <w:br/>
-      </w:r>
-      <w:r>
-        <w:rPr>
-          <w:rStyle w:val="VerbatimChar"/>
-        </w:rPr>
-        <w:t>extreme_poverty            16 (4-4,1-1) arrange gtable[layout]</w:t>
-      </w:r>
-      <w:r>
-        <w:br/>
-      </w:r>
-      <w:r>
-        <w:rPr>
-          <w:rStyle w:val="VerbatimChar"/>
-        </w:rPr>
-        <w:t>cardiovasc_death_rate      17 (4-4,2-2) arrange gtable[layout]</w:t>
-      </w:r>
-      <w:r>
-        <w:br/>
-      </w:r>
-      <w:r>
-        <w:rPr>
-          <w:rStyle w:val="VerbatimChar"/>
-        </w:rPr>
-        <w:t>diabetes_prevalence        18 (4-4,3-3) arrange gtable[layout]</w:t>
-      </w:r>
-      <w:r>
-        <w:br/>
-      </w:r>
-      <w:r>
-        <w:rPr>
-          <w:rStyle w:val="VerbatimChar"/>
-        </w:rPr>
-        <w:t>female_smokers             19 (4-4,4-4) arrange gtable[layout]</w:t>
-      </w:r>
-      <w:r>
-        <w:br/>
-      </w:r>
-      <w:r>
-        <w:rPr>
-          <w:rStyle w:val="VerbatimChar"/>
-        </w:rPr>
-        <w:t>male_smokers               20 (4-4,5-5) arrange gtable[layout]</w:t>
-      </w:r>
-      <w:r>
-        <w:br/>
-      </w:r>
-      <w:r>
-        <w:rPr>
-          <w:rStyle w:val="VerbatimChar"/>
-        </w:rPr>
-        <w:lastRenderedPageBreak/>
-        <w:t>hospital_beds_per_thousand 21 (5-5,1-1) arrange gtable[layout]</w:t>
-      </w:r>
-      <w:r>
-        <w:br/>
-      </w:r>
-      <w:r>
-        <w:rPr>
-          <w:rStyle w:val="VerbatimChar"/>
-        </w:rPr>
-        <w:t>life_expectancy            22 (5-5,2-2) arrange gtable[layout]</w:t>
-      </w:r>
-      <w:r>
-        <w:br/>
-      </w:r>
-      <w:r>
-        <w:rPr>
-          <w:rStyle w:val="VerbatimChar"/>
-        </w:rPr>
-        <w:t>population                 23 (5-5,3-3) arrange gtable[layout]</w:t>
-      </w:r>
-    </w:p>
-    <w:p>
-      <w:pPr>
         <w:pStyle w:val="FirstParagraph"/>
       </w:pPr>
       <w:r>
@@ -1180,7 +933,7 @@
       <w:pPr>
         <w:pStyle w:val="Heading1"/>
       </w:pPr>
-      <w:bookmarkStart w:id="6" w:name="multivariate-analysis"/>
+      <w:bookmarkStart w:name="multivariate-analysis" w:id="6"/>
       <w:bookmarkEnd w:id="5"/>
       <w:r>
         <w:t>Multivariate Analysis</w:t>
@@ -1191,6 +944,7 @@
         <w:pStyle w:val="FirstParagraph"/>
       </w:pPr>
       <w:r>
+        <w:rPr/>
         <w:t xml:space="preserve">Here are more plots for those three predictors, but this time accounting for location. We can also notice that many countries stop reporting after a certain time and that China’s graph also shows a clear pattern for </w:t>
       </w:r>
       <w:r>
@@ -1200,6 +954,7 @@
         <w:t>total_cases</w:t>
       </w:r>
       <w:r>
+        <w:rPr/>
         <w:t xml:space="preserve"> and </w:t>
       </w:r>
       <w:r>
@@ -1209,6 +964,7 @@
         <w:t>new_deaths</w:t>
       </w:r>
       <w:r>
+        <w:rPr/>
         <w:t>.</w:t>
       </w:r>
     </w:p>
@@ -1217,44 +973,41 @@
         <w:pStyle w:val="BodyText"/>
       </w:pPr>
       <w:r>
-        <w:rPr>
-          <w:noProof/>
-        </w:rPr>
         <w:drawing>
-          <wp:inline distT="0" distB="0" distL="0" distR="0" wp14:anchorId="35D50AF2" wp14:editId="4911C48C">
-            <wp:extent cx="5334000" cy="4267200"/>
+          <wp:inline wp14:editId="1C975359" wp14:anchorId="4ABF6E92">
+            <wp:extent cx="5400675" cy="2695575"/>
             <wp:effectExtent l="0" t="0" r="0" b="0"/>
-            <wp:docPr id="54" name="Picture"/>
-            <wp:cNvGraphicFramePr/>
-            <a:graphic xmlns:a="http://schemas.openxmlformats.org/drawingml/2006/main">
+            <wp:docPr id="239237862" name="" title=""/>
+            <wp:cNvGraphicFramePr>
+              <a:graphicFrameLocks noChangeAspect="1"/>
+            </wp:cNvGraphicFramePr>
+            <a:graphic>
               <a:graphicData uri="http://schemas.openxmlformats.org/drawingml/2006/picture">
-                <pic:pic xmlns:pic="http://schemas.openxmlformats.org/drawingml/2006/picture">
+                <pic:pic>
                   <pic:nvPicPr>
-                    <pic:cNvPr id="55" name="Picture" descr="EDA_files/figure-docx/unnamed-chunk-12-1.png"/>
-                    <pic:cNvPicPr>
-                      <a:picLocks noChangeAspect="1" noChangeArrowheads="1"/>
-                    </pic:cNvPicPr>
+                    <pic:cNvPr id="0" name=""/>
+                    <pic:cNvPicPr/>
                   </pic:nvPicPr>
                   <pic:blipFill>
-                    <a:blip r:embed="rId16"/>
+                    <a:blip r:embed="R0d25fc28c13e412d">
+                      <a:extLst>
+                        <a:ext xmlns:a="http://schemas.openxmlformats.org/drawingml/2006/main" uri="{28A0092B-C50C-407E-A947-70E740481C1C}">
+                          <a14:useLocalDpi val="0"/>
+                        </a:ext>
+                      </a:extLst>
+                    </a:blip>
                     <a:stretch>
                       <a:fillRect/>
                     </a:stretch>
                   </pic:blipFill>
-                  <pic:spPr bwMode="auto">
+                  <pic:spPr>
                     <a:xfrm>
                       <a:off x="0" y="0"/>
-                      <a:ext cx="5334000" cy="4267200"/>
+                      <a:ext cx="5400675" cy="2695575"/>
                     </a:xfrm>
                     <a:prstGeom prst="rect">
                       <a:avLst/>
                     </a:prstGeom>
-                    <a:noFill/>
-                    <a:ln w="9525">
-                      <a:noFill/>
-                      <a:headEnd/>
-                      <a:tailEnd/>
-                    </a:ln>
                   </pic:spPr>
                 </pic:pic>
               </a:graphicData>
@@ -1315,57 +1068,10 @@
         </w:drawing>
       </w:r>
     </w:p>
-    <w:p>
+    <w:p w14:noSpellErr="1">
       <w:pPr>
         <w:pStyle w:val="BodyText"/>
       </w:pPr>
-      <w:r>
-        <w:rPr>
-          <w:noProof/>
-        </w:rPr>
-        <w:lastRenderedPageBreak/>
-        <w:drawing>
-          <wp:inline distT="0" distB="0" distL="0" distR="0" wp14:anchorId="0C7BCF5A" wp14:editId="04CE59E2">
-            <wp:extent cx="5334000" cy="4267200"/>
-            <wp:effectExtent l="0" t="0" r="0" b="0"/>
-            <wp:docPr id="60" name="Picture"/>
-            <wp:cNvGraphicFramePr/>
-            <a:graphic xmlns:a="http://schemas.openxmlformats.org/drawingml/2006/main">
-              <a:graphicData uri="http://schemas.openxmlformats.org/drawingml/2006/picture">
-                <pic:pic xmlns:pic="http://schemas.openxmlformats.org/drawingml/2006/picture">
-                  <pic:nvPicPr>
-                    <pic:cNvPr id="61" name="Picture" descr="EDA_files/figure-docx/unnamed-chunk-12-3.png"/>
-                    <pic:cNvPicPr>
-                      <a:picLocks noChangeAspect="1" noChangeArrowheads="1"/>
-                    </pic:cNvPicPr>
-                  </pic:nvPicPr>
-                  <pic:blipFill>
-                    <a:blip r:embed="rId18"/>
-                    <a:stretch>
-                      <a:fillRect/>
-                    </a:stretch>
-                  </pic:blipFill>
-                  <pic:spPr bwMode="auto">
-                    <a:xfrm>
-                      <a:off x="0" y="0"/>
-                      <a:ext cx="5334000" cy="4267200"/>
-                    </a:xfrm>
-                    <a:prstGeom prst="rect">
-                      <a:avLst/>
-                    </a:prstGeom>
-                    <a:noFill/>
-                    <a:ln w="9525">
-                      <a:noFill/>
-                      <a:headEnd/>
-                      <a:tailEnd/>
-                    </a:ln>
-                  </pic:spPr>
-                </pic:pic>
-              </a:graphicData>
-            </a:graphic>
-          </wp:inline>
-        </w:drawing>
-      </w:r>
     </w:p>
     <w:p>
       <w:pPr>
@@ -1419,57 +1125,10 @@
         </w:drawing>
       </w:r>
     </w:p>
-    <w:p>
+    <w:p w14:noSpellErr="1">
       <w:pPr>
         <w:pStyle w:val="BodyText"/>
       </w:pPr>
-      <w:r>
-        <w:rPr>
-          <w:noProof/>
-        </w:rPr>
-        <w:lastRenderedPageBreak/>
-        <w:drawing>
-          <wp:inline distT="0" distB="0" distL="0" distR="0" wp14:anchorId="5FFCB264" wp14:editId="7C5487CE">
-            <wp:extent cx="5334000" cy="4267200"/>
-            <wp:effectExtent l="0" t="0" r="0" b="0"/>
-            <wp:docPr id="66" name="Picture"/>
-            <wp:cNvGraphicFramePr/>
-            <a:graphic xmlns:a="http://schemas.openxmlformats.org/drawingml/2006/main">
-              <a:graphicData uri="http://schemas.openxmlformats.org/drawingml/2006/picture">
-                <pic:pic xmlns:pic="http://schemas.openxmlformats.org/drawingml/2006/picture">
-                  <pic:nvPicPr>
-                    <pic:cNvPr id="67" name="Picture" descr="EDA_files/figure-docx/unnamed-chunk-12-5.png"/>
-                    <pic:cNvPicPr>
-                      <a:picLocks noChangeAspect="1" noChangeArrowheads="1"/>
-                    </pic:cNvPicPr>
-                  </pic:nvPicPr>
-                  <pic:blipFill>
-                    <a:blip r:embed="rId20"/>
-                    <a:stretch>
-                      <a:fillRect/>
-                    </a:stretch>
-                  </pic:blipFill>
-                  <pic:spPr bwMode="auto">
-                    <a:xfrm>
-                      <a:off x="0" y="0"/>
-                      <a:ext cx="5334000" cy="4267200"/>
-                    </a:xfrm>
-                    <a:prstGeom prst="rect">
-                      <a:avLst/>
-                    </a:prstGeom>
-                    <a:noFill/>
-                    <a:ln w="9525">
-                      <a:noFill/>
-                      <a:headEnd/>
-                      <a:tailEnd/>
-                    </a:ln>
-                  </pic:spPr>
-                </pic:pic>
-              </a:graphicData>
-            </a:graphic>
-          </wp:inline>
-        </w:drawing>
-      </w:r>
     </w:p>
     <w:p>
       <w:pPr>
@@ -1589,7 +1248,7 @@
       <w:bookmarkEnd w:id="6"/>
     </w:p>
     <w:sectPr>
-      <w:pgSz w:w="12240" w:h="15840"/>
+      <w:pgSz w:w="12240" w:h="15840" w:orient="portrait"/>
       <w:pgMar w:top="1440" w:right="1440" w:bottom="1440" w:left="1440" w:header="720" w:footer="720" w:gutter="0"/>
       <w:cols w:space="720"/>
     </w:sectPr>
@@ -1811,7 +1470,7 @@
   <w:docDefaults>
     <w:rPrDefault>
       <w:rPr>
-        <w:rFonts w:asciiTheme="minorHAnsi" w:eastAsiaTheme="minorHAnsi" w:hAnsiTheme="minorHAnsi" w:cstheme="minorBidi"/>
+        <w:rFonts w:asciiTheme="minorHAnsi" w:hAnsiTheme="minorHAnsi" w:eastAsiaTheme="minorHAnsi" w:cstheme="minorBidi"/>
         <w:sz w:val="24"/>
         <w:szCs w:val="24"/>
         <w:lang w:val="en-US" w:eastAsia="en-US" w:bidi="ar-SA"/>
@@ -2061,13 +1720,13 @@
     <w:lsdException w:name="List Table 5 Dark Accent 6" w:uiPriority="50"/>
     <w:lsdException w:name="List Table 6 Colorful Accent 6" w:uiPriority="51"/>
     <w:lsdException w:name="List Table 7 Colorful Accent 6" w:uiPriority="52"/>
-    <w:lsdException w:name="Mention" w:semiHidden="1" w:uiPriority="99" w:unhideWhenUsed="1"/>
-    <w:lsdException w:name="Smart Hyperlink" w:semiHidden="1" w:uiPriority="99" w:unhideWhenUsed="1"/>
-    <w:lsdException w:name="Hashtag" w:semiHidden="1" w:uiPriority="99" w:unhideWhenUsed="1"/>
-    <w:lsdException w:name="Unresolved Mention" w:semiHidden="1" w:uiPriority="99" w:unhideWhenUsed="1"/>
-    <w:lsdException w:name="Smart Link" w:semiHidden="1" w:uiPriority="99" w:unhideWhenUsed="1"/>
+    <w:lsdException w:name="Mention" w:uiPriority="99" w:semiHidden="1" w:unhideWhenUsed="1"/>
+    <w:lsdException w:name="Smart Hyperlink" w:uiPriority="99" w:semiHidden="1" w:unhideWhenUsed="1"/>
+    <w:lsdException w:name="Hashtag" w:uiPriority="99" w:semiHidden="1" w:unhideWhenUsed="1"/>
+    <w:lsdException w:name="Unresolved Mention" w:uiPriority="99" w:semiHidden="1" w:unhideWhenUsed="1"/>
+    <w:lsdException w:name="Smart Link" w:uiPriority="99" w:semiHidden="1" w:unhideWhenUsed="1"/>
   </w:latentStyles>
-  <w:style w:type="paragraph" w:default="1" w:styleId="Normal">
+  <w:style w:type="paragraph" w:styleId="Normal" w:default="1">
     <w:name w:val="Normal"/>
     <w:qFormat/>
   </w:style>
@@ -2084,7 +1743,7 @@
       <w:outlineLvl w:val="0"/>
     </w:pPr>
     <w:rPr>
-      <w:rFonts w:asciiTheme="majorHAnsi" w:eastAsiaTheme="majorEastAsia" w:hAnsiTheme="majorHAnsi" w:cstheme="majorBidi"/>
+      <w:rFonts w:asciiTheme="majorHAnsi" w:hAnsiTheme="majorHAnsi" w:eastAsiaTheme="majorEastAsia" w:cstheme="majorBidi"/>
       <w:b/>
       <w:bCs/>
       <w:color w:val="4F81BD" w:themeColor="accent1"/>
@@ -2106,7 +1765,7 @@
       <w:outlineLvl w:val="1"/>
     </w:pPr>
     <w:rPr>
-      <w:rFonts w:asciiTheme="majorHAnsi" w:eastAsiaTheme="majorEastAsia" w:hAnsiTheme="majorHAnsi" w:cstheme="majorBidi"/>
+      <w:rFonts w:asciiTheme="majorHAnsi" w:hAnsiTheme="majorHAnsi" w:eastAsiaTheme="majorEastAsia" w:cstheme="majorBidi"/>
       <w:b/>
       <w:bCs/>
       <w:color w:val="4F81BD" w:themeColor="accent1"/>
@@ -2128,7 +1787,7 @@
       <w:outlineLvl w:val="2"/>
     </w:pPr>
     <w:rPr>
-      <w:rFonts w:asciiTheme="majorHAnsi" w:eastAsiaTheme="majorEastAsia" w:hAnsiTheme="majorHAnsi" w:cstheme="majorBidi"/>
+      <w:rFonts w:asciiTheme="majorHAnsi" w:hAnsiTheme="majorHAnsi" w:eastAsiaTheme="majorEastAsia" w:cstheme="majorBidi"/>
       <w:b/>
       <w:bCs/>
       <w:color w:val="4F81BD" w:themeColor="accent1"/>
@@ -2148,7 +1807,7 @@
       <w:outlineLvl w:val="3"/>
     </w:pPr>
     <w:rPr>
-      <w:rFonts w:asciiTheme="majorHAnsi" w:eastAsiaTheme="majorEastAsia" w:hAnsiTheme="majorHAnsi" w:cstheme="majorBidi"/>
+      <w:rFonts w:asciiTheme="majorHAnsi" w:hAnsiTheme="majorHAnsi" w:eastAsiaTheme="majorEastAsia" w:cstheme="majorBidi"/>
       <w:bCs/>
       <w:i/>
       <w:color w:val="4F81BD" w:themeColor="accent1"/>
@@ -2168,7 +1827,7 @@
       <w:outlineLvl w:val="4"/>
     </w:pPr>
     <w:rPr>
-      <w:rFonts w:asciiTheme="majorHAnsi" w:eastAsiaTheme="majorEastAsia" w:hAnsiTheme="majorHAnsi" w:cstheme="majorBidi"/>
+      <w:rFonts w:asciiTheme="majorHAnsi" w:hAnsiTheme="majorHAnsi" w:eastAsiaTheme="majorEastAsia" w:cstheme="majorBidi"/>
       <w:iCs/>
       <w:color w:val="4F81BD" w:themeColor="accent1"/>
     </w:rPr>
@@ -2187,7 +1846,7 @@
       <w:outlineLvl w:val="5"/>
     </w:pPr>
     <w:rPr>
-      <w:rFonts w:asciiTheme="majorHAnsi" w:eastAsiaTheme="majorEastAsia" w:hAnsiTheme="majorHAnsi" w:cstheme="majorBidi"/>
+      <w:rFonts w:asciiTheme="majorHAnsi" w:hAnsiTheme="majorHAnsi" w:eastAsiaTheme="majorEastAsia" w:cstheme="majorBidi"/>
       <w:color w:val="4F81BD" w:themeColor="accent1"/>
     </w:rPr>
   </w:style>
@@ -2205,7 +1864,7 @@
       <w:outlineLvl w:val="6"/>
     </w:pPr>
     <w:rPr>
-      <w:rFonts w:asciiTheme="majorHAnsi" w:eastAsiaTheme="majorEastAsia" w:hAnsiTheme="majorHAnsi" w:cstheme="majorBidi"/>
+      <w:rFonts w:asciiTheme="majorHAnsi" w:hAnsiTheme="majorHAnsi" w:eastAsiaTheme="majorEastAsia" w:cstheme="majorBidi"/>
       <w:color w:val="4F81BD" w:themeColor="accent1"/>
     </w:rPr>
   </w:style>
@@ -2223,7 +1882,7 @@
       <w:outlineLvl w:val="7"/>
     </w:pPr>
     <w:rPr>
-      <w:rFonts w:asciiTheme="majorHAnsi" w:eastAsiaTheme="majorEastAsia" w:hAnsiTheme="majorHAnsi" w:cstheme="majorBidi"/>
+      <w:rFonts w:asciiTheme="majorHAnsi" w:hAnsiTheme="majorHAnsi" w:eastAsiaTheme="majorEastAsia" w:cstheme="majorBidi"/>
       <w:color w:val="4F81BD" w:themeColor="accent1"/>
     </w:rPr>
   </w:style>
@@ -2241,17 +1900,17 @@
       <w:outlineLvl w:val="8"/>
     </w:pPr>
     <w:rPr>
-      <w:rFonts w:asciiTheme="majorHAnsi" w:eastAsiaTheme="majorEastAsia" w:hAnsiTheme="majorHAnsi" w:cstheme="majorBidi"/>
+      <w:rFonts w:asciiTheme="majorHAnsi" w:hAnsiTheme="majorHAnsi" w:eastAsiaTheme="majorEastAsia" w:cstheme="majorBidi"/>
       <w:color w:val="4F81BD" w:themeColor="accent1"/>
     </w:rPr>
   </w:style>
-  <w:style w:type="character" w:default="1" w:styleId="DefaultParagraphFont">
+  <w:style w:type="character" w:styleId="DefaultParagraphFont" w:default="1">
     <w:name w:val="Default Paragraph Font"/>
     <w:uiPriority w:val="1"/>
     <w:semiHidden/>
     <w:unhideWhenUsed/>
   </w:style>
-  <w:style w:type="table" w:default="1" w:styleId="TableNormal">
+  <w:style w:type="table" w:styleId="TableNormal" w:default="1">
     <w:name w:val="Normal Table"/>
     <w:uiPriority w:val="99"/>
     <w:semiHidden/>
@@ -2266,7 +1925,7 @@
       </w:tblCellMar>
     </w:tblPr>
   </w:style>
-  <w:style w:type="numbering" w:default="1" w:styleId="NoList">
+  <w:style w:type="numbering" w:styleId="NoList" w:default="1">
     <w:name w:val="No List"/>
     <w:uiPriority w:val="99"/>
     <w:semiHidden/>
@@ -2280,13 +1939,13 @@
       <w:spacing w:before="180" w:after="180"/>
     </w:pPr>
   </w:style>
-  <w:style w:type="paragraph" w:customStyle="1" w:styleId="FirstParagraph">
+  <w:style w:type="paragraph" w:styleId="FirstParagraph" w:customStyle="1">
     <w:name w:val="First Paragraph"/>
     <w:basedOn w:val="BodyText"/>
     <w:next w:val="BodyText"/>
     <w:qFormat/>
   </w:style>
-  <w:style w:type="paragraph" w:customStyle="1" w:styleId="Compact">
+  <w:style w:type="paragraph" w:styleId="Compact" w:customStyle="1">
     <w:name w:val="Compact"/>
     <w:basedOn w:val="BodyText"/>
     <w:qFormat/>
@@ -2306,7 +1965,7 @@
       <w:jc w:val="center"/>
     </w:pPr>
     <w:rPr>
-      <w:rFonts w:asciiTheme="majorHAnsi" w:eastAsiaTheme="majorEastAsia" w:hAnsiTheme="majorHAnsi" w:cstheme="majorBidi"/>
+      <w:rFonts w:asciiTheme="majorHAnsi" w:hAnsiTheme="majorHAnsi" w:eastAsiaTheme="majorEastAsia" w:cstheme="majorBidi"/>
       <w:b/>
       <w:bCs/>
       <w:color w:val="345A8A" w:themeColor="accent1" w:themeShade="B5"/>
@@ -2327,7 +1986,7 @@
       <w:szCs w:val="30"/>
     </w:rPr>
   </w:style>
-  <w:style w:type="paragraph" w:customStyle="1" w:styleId="Author">
+  <w:style w:type="paragraph" w:styleId="Author" w:customStyle="1">
     <w:name w:val="Author"/>
     <w:next w:val="BodyText"/>
     <w:qFormat/>
@@ -2347,7 +2006,7 @@
       <w:jc w:val="center"/>
     </w:pPr>
   </w:style>
-  <w:style w:type="paragraph" w:customStyle="1" w:styleId="Abstract">
+  <w:style w:type="paragraph" w:styleId="Abstract" w:customStyle="1">
     <w:name w:val="Abstract"/>
     <w:basedOn w:val="Normal"/>
     <w:next w:val="BodyText"/>
@@ -2386,7 +2045,7 @@
     <w:unhideWhenUsed/>
     <w:qFormat/>
   </w:style>
-  <w:style w:type="table" w:customStyle="1" w:styleId="Table">
+  <w:style w:type="table" w:styleId="Table" w:customStyle="1">
     <w:name w:val="Table"/>
     <w:semiHidden/>
     <w:unhideWhenUsed/>
@@ -2409,13 +2068,13 @@
       </w:trPr>
       <w:tcPr>
         <w:tcBorders>
-          <w:bottom w:val="single" w:sz="0" w:space="0" w:color="auto"/>
+          <w:bottom w:val="single" w:color="auto" w:sz="0" w:space="0"/>
         </w:tcBorders>
         <w:vAlign w:val="bottom"/>
       </w:tcPr>
     </w:tblStylePr>
   </w:style>
-  <w:style w:type="paragraph" w:customStyle="1" w:styleId="DefinitionTerm">
+  <w:style w:type="paragraph" w:styleId="DefinitionTerm" w:customStyle="1">
     <w:name w:val="Definition Term"/>
     <w:basedOn w:val="Normal"/>
     <w:next w:val="Definition"/>
@@ -2428,7 +2087,7 @@
       <w:b/>
     </w:rPr>
   </w:style>
-  <w:style w:type="paragraph" w:customStyle="1" w:styleId="Definition">
+  <w:style w:type="paragraph" w:styleId="Definition" w:customStyle="1">
     <w:name w:val="Definition"/>
     <w:basedOn w:val="Normal"/>
   </w:style>
@@ -2443,34 +2102,34 @@
       <w:i/>
     </w:rPr>
   </w:style>
-  <w:style w:type="paragraph" w:customStyle="1" w:styleId="TableCaption">
+  <w:style w:type="paragraph" w:styleId="TableCaption" w:customStyle="1">
     <w:name w:val="Table Caption"/>
     <w:basedOn w:val="Caption"/>
     <w:pPr>
       <w:keepNext/>
     </w:pPr>
   </w:style>
-  <w:style w:type="paragraph" w:customStyle="1" w:styleId="ImageCaption">
+  <w:style w:type="paragraph" w:styleId="ImageCaption" w:customStyle="1">
     <w:name w:val="Image Caption"/>
     <w:basedOn w:val="Caption"/>
   </w:style>
-  <w:style w:type="paragraph" w:customStyle="1" w:styleId="Figure">
+  <w:style w:type="paragraph" w:styleId="Figure" w:customStyle="1">
     <w:name w:val="Figure"/>
     <w:basedOn w:val="Normal"/>
   </w:style>
-  <w:style w:type="paragraph" w:customStyle="1" w:styleId="CaptionedFigure">
+  <w:style w:type="paragraph" w:styleId="CaptionedFigure" w:customStyle="1">
     <w:name w:val="Captioned Figure"/>
     <w:basedOn w:val="Figure"/>
     <w:pPr>
       <w:keepNext/>
     </w:pPr>
   </w:style>
-  <w:style w:type="character" w:customStyle="1" w:styleId="CaptionChar">
+  <w:style w:type="character" w:styleId="CaptionChar" w:customStyle="1">
     <w:name w:val="Caption Char"/>
     <w:basedOn w:val="DefaultParagraphFont"/>
     <w:link w:val="Caption"/>
   </w:style>
-  <w:style w:type="character" w:customStyle="1" w:styleId="VerbatimChar">
+  <w:style w:type="character" w:styleId="VerbatimChar" w:customStyle="1">
     <w:name w:val="Verbatim Char"/>
     <w:basedOn w:val="CaptionChar"/>
     <w:link w:val="SourceCode"/>
@@ -2479,7 +2138,7 @@
       <w:sz w:val="22"/>
     </w:rPr>
   </w:style>
-  <w:style w:type="character" w:customStyle="1" w:styleId="SectionNumber">
+  <w:style w:type="character" w:styleId="SectionNumber" w:customStyle="1">
     <w:name w:val="Section Number"/>
     <w:basedOn w:val="CaptionChar"/>
   </w:style>
@@ -2514,7 +2173,7 @@
       <w:color w:val="365F91" w:themeColor="accent1" w:themeShade="BF"/>
     </w:rPr>
   </w:style>
-  <w:style w:type="paragraph" w:customStyle="1" w:styleId="SourceCode">
+  <w:style w:type="paragraph" w:styleId="SourceCode" w:customStyle="1">
     <w:name w:val="Source Code"/>
     <w:basedOn w:val="Normal"/>
     <w:link w:val="VerbatimChar"/>
@@ -2523,7 +2182,7 @@
       <w:wordWrap w:val="0"/>
     </w:pPr>
   </w:style>
-  <w:style w:type="character" w:customStyle="1" w:styleId="KeywordTok">
+  <w:style w:type="character" w:styleId="KeywordTok" w:customStyle="1">
     <w:name w:val="KeywordTok"/>
     <w:basedOn w:val="VerbatimChar"/>
     <w:rPr>
@@ -2533,7 +2192,7 @@
       <w:shd w:val="clear" w:color="auto" w:fill="F1F3F5"/>
     </w:rPr>
   </w:style>
-  <w:style w:type="character" w:customStyle="1" w:styleId="DataTypeTok">
+  <w:style w:type="character" w:styleId="DataTypeTok" w:customStyle="1">
     <w:name w:val="DataTypeTok"/>
     <w:basedOn w:val="VerbatimChar"/>
     <w:rPr>
@@ -2543,7 +2202,7 @@
       <w:shd w:val="clear" w:color="auto" w:fill="F1F3F5"/>
     </w:rPr>
   </w:style>
-  <w:style w:type="character" w:customStyle="1" w:styleId="DecValTok">
+  <w:style w:type="character" w:styleId="DecValTok" w:customStyle="1">
     <w:name w:val="DecValTok"/>
     <w:basedOn w:val="VerbatimChar"/>
     <w:rPr>
@@ -2553,7 +2212,7 @@
       <w:shd w:val="clear" w:color="auto" w:fill="F1F3F5"/>
     </w:rPr>
   </w:style>
-  <w:style w:type="character" w:customStyle="1" w:styleId="BaseNTok">
+  <w:style w:type="character" w:styleId="BaseNTok" w:customStyle="1">
     <w:name w:val="BaseNTok"/>
     <w:basedOn w:val="VerbatimChar"/>
     <w:rPr>
@@ -2563,7 +2222,7 @@
       <w:shd w:val="clear" w:color="auto" w:fill="F1F3F5"/>
     </w:rPr>
   </w:style>
-  <w:style w:type="character" w:customStyle="1" w:styleId="FloatTok">
+  <w:style w:type="character" w:styleId="FloatTok" w:customStyle="1">
     <w:name w:val="FloatTok"/>
     <w:basedOn w:val="VerbatimChar"/>
     <w:rPr>
@@ -2573,7 +2232,7 @@
       <w:shd w:val="clear" w:color="auto" w:fill="F1F3F5"/>
     </w:rPr>
   </w:style>
-  <w:style w:type="character" w:customStyle="1" w:styleId="ConstantTok">
+  <w:style w:type="character" w:styleId="ConstantTok" w:customStyle="1">
     <w:name w:val="ConstantTok"/>
     <w:basedOn w:val="VerbatimChar"/>
     <w:rPr>
@@ -2583,7 +2242,7 @@
       <w:shd w:val="clear" w:color="auto" w:fill="F1F3F5"/>
     </w:rPr>
   </w:style>
-  <w:style w:type="character" w:customStyle="1" w:styleId="CharTok">
+  <w:style w:type="character" w:styleId="CharTok" w:customStyle="1">
     <w:name w:val="CharTok"/>
     <w:basedOn w:val="VerbatimChar"/>
     <w:rPr>
@@ -2593,7 +2252,7 @@
       <w:shd w:val="clear" w:color="auto" w:fill="F1F3F5"/>
     </w:rPr>
   </w:style>
-  <w:style w:type="character" w:customStyle="1" w:styleId="SpecialCharTok">
+  <w:style w:type="character" w:styleId="SpecialCharTok" w:customStyle="1">
     <w:name w:val="SpecialCharTok"/>
     <w:basedOn w:val="VerbatimChar"/>
     <w:rPr>
@@ -2603,7 +2262,7 @@
       <w:shd w:val="clear" w:color="auto" w:fill="F1F3F5"/>
     </w:rPr>
   </w:style>
-  <w:style w:type="character" w:customStyle="1" w:styleId="StringTok">
+  <w:style w:type="character" w:styleId="StringTok" w:customStyle="1">
     <w:name w:val="StringTok"/>
     <w:basedOn w:val="VerbatimChar"/>
     <w:rPr>
@@ -2613,7 +2272,7 @@
       <w:shd w:val="clear" w:color="auto" w:fill="F1F3F5"/>
     </w:rPr>
   </w:style>
-  <w:style w:type="character" w:customStyle="1" w:styleId="VerbatimStringTok">
+  <w:style w:type="character" w:styleId="VerbatimStringTok" w:customStyle="1">
     <w:name w:val="VerbatimStringTok"/>
     <w:basedOn w:val="VerbatimChar"/>
     <w:rPr>
@@ -2623,7 +2282,7 @@
       <w:shd w:val="clear" w:color="auto" w:fill="F1F3F5"/>
     </w:rPr>
   </w:style>
-  <w:style w:type="character" w:customStyle="1" w:styleId="SpecialStringTok">
+  <w:style w:type="character" w:styleId="SpecialStringTok" w:customStyle="1">
     <w:name w:val="SpecialStringTok"/>
     <w:basedOn w:val="VerbatimChar"/>
     <w:rPr>
@@ -2633,7 +2292,7 @@
       <w:shd w:val="clear" w:color="auto" w:fill="F1F3F5"/>
     </w:rPr>
   </w:style>
-  <w:style w:type="character" w:customStyle="1" w:styleId="ImportTok">
+  <w:style w:type="character" w:styleId="ImportTok" w:customStyle="1">
     <w:name w:val="ImportTok"/>
     <w:basedOn w:val="VerbatimChar"/>
     <w:rPr>
@@ -2643,7 +2302,7 @@
       <w:shd w:val="clear" w:color="auto" w:fill="F1F3F5"/>
     </w:rPr>
   </w:style>
-  <w:style w:type="character" w:customStyle="1" w:styleId="CommentTok">
+  <w:style w:type="character" w:styleId="CommentTok" w:customStyle="1">
     <w:name w:val="CommentTok"/>
     <w:basedOn w:val="VerbatimChar"/>
     <w:rPr>
@@ -2653,7 +2312,7 @@
       <w:shd w:val="clear" w:color="auto" w:fill="F1F3F5"/>
     </w:rPr>
   </w:style>
-  <w:style w:type="character" w:customStyle="1" w:styleId="DocumentationTok">
+  <w:style w:type="character" w:styleId="DocumentationTok" w:customStyle="1">
     <w:name w:val="DocumentationTok"/>
     <w:basedOn w:val="VerbatimChar"/>
     <w:rPr>
@@ -2664,7 +2323,7 @@
       <w:shd w:val="clear" w:color="auto" w:fill="F1F3F5"/>
     </w:rPr>
   </w:style>
-  <w:style w:type="character" w:customStyle="1" w:styleId="AnnotationTok">
+  <w:style w:type="character" w:styleId="AnnotationTok" w:customStyle="1">
     <w:name w:val="AnnotationTok"/>
     <w:basedOn w:val="VerbatimChar"/>
     <w:rPr>
@@ -2674,7 +2333,7 @@
       <w:shd w:val="clear" w:color="auto" w:fill="F1F3F5"/>
     </w:rPr>
   </w:style>
-  <w:style w:type="character" w:customStyle="1" w:styleId="CommentVarTok">
+  <w:style w:type="character" w:styleId="CommentVarTok" w:customStyle="1">
     <w:name w:val="CommentVarTok"/>
     <w:basedOn w:val="VerbatimChar"/>
     <w:rPr>
@@ -2685,7 +2344,7 @@
       <w:shd w:val="clear" w:color="auto" w:fill="F1F3F5"/>
     </w:rPr>
   </w:style>
-  <w:style w:type="character" w:customStyle="1" w:styleId="OtherTok">
+  <w:style w:type="character" w:styleId="OtherTok" w:customStyle="1">
     <w:name w:val="OtherTok"/>
     <w:basedOn w:val="VerbatimChar"/>
     <w:rPr>
@@ -2695,7 +2354,7 @@
       <w:shd w:val="clear" w:color="auto" w:fill="F1F3F5"/>
     </w:rPr>
   </w:style>
-  <w:style w:type="character" w:customStyle="1" w:styleId="FunctionTok">
+  <w:style w:type="character" w:styleId="FunctionTok" w:customStyle="1">
     <w:name w:val="FunctionTok"/>
     <w:basedOn w:val="VerbatimChar"/>
     <w:rPr>
@@ -2705,7 +2364,7 @@
       <w:shd w:val="clear" w:color="auto" w:fill="F1F3F5"/>
     </w:rPr>
   </w:style>
-  <w:style w:type="character" w:customStyle="1" w:styleId="VariableTok">
+  <w:style w:type="character" w:styleId="VariableTok" w:customStyle="1">
     <w:name w:val="VariableTok"/>
     <w:basedOn w:val="VerbatimChar"/>
     <w:rPr>
@@ -2715,7 +2374,7 @@
       <w:shd w:val="clear" w:color="auto" w:fill="F1F3F5"/>
     </w:rPr>
   </w:style>
-  <w:style w:type="character" w:customStyle="1" w:styleId="ControlFlowTok">
+  <w:style w:type="character" w:styleId="ControlFlowTok" w:customStyle="1">
     <w:name w:val="ControlFlowTok"/>
     <w:basedOn w:val="VerbatimChar"/>
     <w:rPr>
@@ -2725,7 +2384,7 @@
       <w:shd w:val="clear" w:color="auto" w:fill="F1F3F5"/>
     </w:rPr>
   </w:style>
-  <w:style w:type="character" w:customStyle="1" w:styleId="OperatorTok">
+  <w:style w:type="character" w:styleId="OperatorTok" w:customStyle="1">
     <w:name w:val="OperatorTok"/>
     <w:basedOn w:val="VerbatimChar"/>
     <w:rPr>
@@ -2735,7 +2394,7 @@
       <w:shd w:val="clear" w:color="auto" w:fill="F1F3F5"/>
     </w:rPr>
   </w:style>
-  <w:style w:type="character" w:customStyle="1" w:styleId="BuiltInTok">
+  <w:style w:type="character" w:styleId="BuiltInTok" w:customStyle="1">
     <w:name w:val="BuiltInTok"/>
     <w:basedOn w:val="VerbatimChar"/>
     <w:rPr>
@@ -2745,7 +2404,7 @@
       <w:shd w:val="clear" w:color="auto" w:fill="F1F3F5"/>
     </w:rPr>
   </w:style>
-  <w:style w:type="character" w:customStyle="1" w:styleId="ExtensionTok">
+  <w:style w:type="character" w:styleId="ExtensionTok" w:customStyle="1">
     <w:name w:val="ExtensionTok"/>
     <w:basedOn w:val="VerbatimChar"/>
     <w:rPr>
@@ -2755,7 +2414,7 @@
       <w:shd w:val="clear" w:color="auto" w:fill="F1F3F5"/>
     </w:rPr>
   </w:style>
-  <w:style w:type="character" w:customStyle="1" w:styleId="PreprocessorTok">
+  <w:style w:type="character" w:styleId="PreprocessorTok" w:customStyle="1">
     <w:name w:val="PreprocessorTok"/>
     <w:basedOn w:val="VerbatimChar"/>
     <w:rPr>
@@ -2765,7 +2424,7 @@
       <w:shd w:val="clear" w:color="auto" w:fill="F1F3F5"/>
     </w:rPr>
   </w:style>
-  <w:style w:type="character" w:customStyle="1" w:styleId="AttributeTok">
+  <w:style w:type="character" w:styleId="AttributeTok" w:customStyle="1">
     <w:name w:val="AttributeTok"/>
     <w:basedOn w:val="VerbatimChar"/>
     <w:rPr>
@@ -2775,7 +2434,7 @@
       <w:shd w:val="clear" w:color="auto" w:fill="F1F3F5"/>
     </w:rPr>
   </w:style>
-  <w:style w:type="character" w:customStyle="1" w:styleId="RegionMarkerTok">
+  <w:style w:type="character" w:styleId="RegionMarkerTok" w:customStyle="1">
     <w:name w:val="RegionMarkerTok"/>
     <w:basedOn w:val="VerbatimChar"/>
     <w:rPr>
@@ -2785,7 +2444,7 @@
       <w:shd w:val="clear" w:color="auto" w:fill="F1F3F5"/>
     </w:rPr>
   </w:style>
-  <w:style w:type="character" w:customStyle="1" w:styleId="InformationTok">
+  <w:style w:type="character" w:styleId="InformationTok" w:customStyle="1">
     <w:name w:val="InformationTok"/>
     <w:basedOn w:val="VerbatimChar"/>
     <w:rPr>
@@ -2795,7 +2454,7 @@
       <w:shd w:val="clear" w:color="auto" w:fill="F1F3F5"/>
     </w:rPr>
   </w:style>
-  <w:style w:type="character" w:customStyle="1" w:styleId="WarningTok">
+  <w:style w:type="character" w:styleId="WarningTok" w:customStyle="1">
     <w:name w:val="WarningTok"/>
     <w:basedOn w:val="VerbatimChar"/>
     <w:rPr>
@@ -2806,7 +2465,7 @@
       <w:shd w:val="clear" w:color="auto" w:fill="F1F3F5"/>
     </w:rPr>
   </w:style>
-  <w:style w:type="character" w:customStyle="1" w:styleId="AlertTok">
+  <w:style w:type="character" w:styleId="AlertTok" w:customStyle="1">
     <w:name w:val="AlertTok"/>
     <w:basedOn w:val="VerbatimChar"/>
     <w:rPr>
@@ -2816,7 +2475,7 @@
       <w:shd w:val="clear" w:color="auto" w:fill="F1F3F5"/>
     </w:rPr>
   </w:style>
-  <w:style w:type="character" w:customStyle="1" w:styleId="ErrorTok">
+  <w:style w:type="character" w:styleId="ErrorTok" w:customStyle="1">
     <w:name w:val="ErrorTok"/>
     <w:basedOn w:val="VerbatimChar"/>
     <w:rPr>
@@ -2826,7 +2485,7 @@
       <w:shd w:val="clear" w:color="auto" w:fill="F1F3F5"/>
     </w:rPr>
   </w:style>
-  <w:style w:type="character" w:customStyle="1" w:styleId="NormalTok">
+  <w:style w:type="character" w:styleId="NormalTok" w:customStyle="1">
     <w:name w:val="NormalTok"/>
     <w:basedOn w:val="VerbatimChar"/>
     <w:rPr>

</xml_diff>

<commit_message>
for midterm report - fixed plots
</commit_message>
<xml_diff>
--- a/Midterm Report/EDA.docx
+++ b/Midterm Report/EDA.docx
@@ -40,7 +40,6 @@
         <w:pStyle w:val="FirstParagraph"/>
       </w:pPr>
       <w:r>
-        <w:rPr/>
         <w:t xml:space="preserve">We can look at </w:t>
       </w:r>
       <w:r>
@@ -50,7 +49,6 @@
         <w:t>new_cases</w:t>
       </w:r>
       <w:r>
-        <w:rPr/>
         <w:t xml:space="preserve"> from 2020 to 2023.</w:t>
       </w:r>
     </w:p>
@@ -59,11 +57,197 @@
         <w:pStyle w:val="BodyText"/>
       </w:pPr>
       <w:r>
+        <w:rPr>
+          <w:noProof/>
+        </w:rPr>
         <w:drawing>
-          <wp:inline wp14:editId="557D1138" wp14:anchorId="22CEBFE7">
+          <wp:inline distT="0" distB="0" distL="0" distR="0" wp14:anchorId="22CEBFE7" wp14:editId="557D1138">
             <wp:extent cx="5943600" cy="2971800"/>
             <wp:effectExtent l="0" t="0" r="0" b="0"/>
-            <wp:docPr id="369578584" name="" title=""/>
+            <wp:docPr id="369578584" name="Picture 369578584"/>
+            <wp:cNvGraphicFramePr>
+              <a:graphicFrameLocks xmlns:a="http://schemas.openxmlformats.org/drawingml/2006/main" noChangeAspect="1"/>
+            </wp:cNvGraphicFramePr>
+            <a:graphic xmlns:a="http://schemas.openxmlformats.org/drawingml/2006/main">
+              <a:graphicData uri="http://schemas.openxmlformats.org/drawingml/2006/picture">
+                <pic:pic xmlns:pic="http://schemas.openxmlformats.org/drawingml/2006/picture">
+                  <pic:nvPicPr>
+                    <pic:cNvPr id="0" name=""/>
+                    <pic:cNvPicPr/>
+                  </pic:nvPicPr>
+                  <pic:blipFill>
+                    <a:blip r:embed="rId7">
+                      <a:extLst>
+                        <a:ext uri="{28A0092B-C50C-407E-A947-70E740481C1C}">
+                          <a14:useLocalDpi xmlns:a14="http://schemas.microsoft.com/office/drawing/2010/main" val="0"/>
+                        </a:ext>
+                      </a:extLst>
+                    </a:blip>
+                    <a:stretch>
+                      <a:fillRect/>
+                    </a:stretch>
+                  </pic:blipFill>
+                  <pic:spPr>
+                    <a:xfrm>
+                      <a:off x="0" y="0"/>
+                      <a:ext cx="5943600" cy="2971800"/>
+                    </a:xfrm>
+                    <a:prstGeom prst="rect">
+                      <a:avLst/>
+                    </a:prstGeom>
+                  </pic:spPr>
+                </pic:pic>
+              </a:graphicData>
+            </a:graphic>
+          </wp:inline>
+        </w:drawing>
+      </w:r>
+    </w:p>
+    <w:p>
+      <w:pPr>
+        <w:pStyle w:val="BodyText"/>
+      </w:pPr>
+      <w:r>
+        <w:rPr>
+          <w:noProof/>
+        </w:rPr>
+        <w:drawing>
+          <wp:inline distT="0" distB="0" distL="0" distR="0" wp14:anchorId="2076D6C9" wp14:editId="749257CC">
+            <wp:extent cx="5943600" cy="2971800"/>
+            <wp:effectExtent l="0" t="0" r="0" b="0"/>
+            <wp:docPr id="96790233" name="Picture 96790233"/>
+            <wp:cNvGraphicFramePr>
+              <a:graphicFrameLocks xmlns:a="http://schemas.openxmlformats.org/drawingml/2006/main" noChangeAspect="1"/>
+            </wp:cNvGraphicFramePr>
+            <a:graphic xmlns:a="http://schemas.openxmlformats.org/drawingml/2006/main">
+              <a:graphicData uri="http://schemas.openxmlformats.org/drawingml/2006/picture">
+                <pic:pic xmlns:pic="http://schemas.openxmlformats.org/drawingml/2006/picture">
+                  <pic:nvPicPr>
+                    <pic:cNvPr id="0" name=""/>
+                    <pic:cNvPicPr/>
+                  </pic:nvPicPr>
+                  <pic:blipFill>
+                    <a:blip r:embed="rId8">
+                      <a:extLst>
+                        <a:ext uri="{28A0092B-C50C-407E-A947-70E740481C1C}">
+                          <a14:useLocalDpi xmlns:a14="http://schemas.microsoft.com/office/drawing/2010/main" val="0"/>
+                        </a:ext>
+                      </a:extLst>
+                    </a:blip>
+                    <a:stretch>
+                      <a:fillRect/>
+                    </a:stretch>
+                  </pic:blipFill>
+                  <pic:spPr>
+                    <a:xfrm>
+                      <a:off x="0" y="0"/>
+                      <a:ext cx="5943600" cy="2971800"/>
+                    </a:xfrm>
+                    <a:prstGeom prst="rect">
+                      <a:avLst/>
+                    </a:prstGeom>
+                  </pic:spPr>
+                </pic:pic>
+              </a:graphicData>
+            </a:graphic>
+          </wp:inline>
+        </w:drawing>
+      </w:r>
+    </w:p>
+    <w:p>
+      <w:pPr>
+        <w:pStyle w:val="Heading1"/>
+      </w:pPr>
+      <w:bookmarkStart w:name="stationarity" w:id="1"/>
+      <w:bookmarkEnd w:id="0"/>
+      <w:r>
+        <w:t>Stationarity</w:t>
+      </w:r>
+    </w:p>
+    <w:p>
+      <w:pPr>
+        <w:pStyle w:val="FirstParagraph"/>
+      </w:pPr>
+      <w:r>
+        <w:t xml:space="preserve">Next, we can check if the dataset is stationary or not. This will be done with the </w:t>
+      </w:r>
+      <w:r>
+        <w:t>Augmeneted Dickey-Fuller Test.</w:t>
+      </w:r>
+    </w:p>
+    <w:p>
+      <w:pPr>
+        <w:pStyle w:val="SourceCode"/>
+      </w:pPr>
+      <w:r>
+        <w:br/>
+      </w:r>
+      <w:r>
+        <w:rPr>
+          <w:rStyle w:val="VerbatimChar"/>
+        </w:rPr>
+        <w:t xml:space="preserve">    Augmented Dickey-Fuller Test</w:t>
+      </w:r>
+      <w:r>
+        <w:br/>
+      </w:r>
+      <w:r>
+        <w:br/>
+      </w:r>
+      <w:r>
+        <w:rPr>
+          <w:rStyle w:val="VerbatimChar"/>
+        </w:rPr>
+        <w:t>data:  data_ts</w:t>
+      </w:r>
+      <w:r>
+        <w:br/>
+      </w:r>
+      <w:r>
+        <w:rPr>
+          <w:rStyle w:val="VerbatimChar"/>
+        </w:rPr>
+        <w:t>Dickey-Fuller = -12.743, Lag order = 31, p-value = 0.01</w:t>
+      </w:r>
+      <w:r>
+        <w:br/>
+      </w:r>
+      <w:r>
+        <w:rPr>
+          <w:rStyle w:val="VerbatimChar"/>
+        </w:rPr>
+        <w:t>alternative hypothesis: stationary</w:t>
+      </w:r>
+    </w:p>
+    <w:p>
+      <w:pPr>
+        <w:pStyle w:val="Heading1"/>
+      </w:pPr>
+      <w:bookmarkStart w:name="correlation" w:id="2"/>
+      <w:bookmarkEnd w:id="1"/>
+      <w:r>
+        <w:t>Correlation</w:t>
+      </w:r>
+    </w:p>
+    <w:p>
+      <w:pPr>
+        <w:pStyle w:val="FirstParagraph"/>
+      </w:pPr>
+      <w:r>
+        <w:rPr/>
+        <w:t>We can also explore the autocorrelation and partial autocorrelation.</w:t>
+      </w:r>
+    </w:p>
+    <w:p>
+      <w:pPr>
+        <w:pStyle w:val="BodyText"/>
+      </w:pPr>
+      <w:r>
+        <w:drawing>
+          <wp:inline wp14:editId="497596B9" wp14:anchorId="490526FE">
+            <wp:extent cx="5943600" cy="2971800"/>
+            <wp:effectExtent l="0" t="0" r="0" b="0"/>
+            <wp:docPr id="845146307" name="" title=""/>
             <wp:cNvGraphicFramePr>
               <a:graphicFrameLocks noChangeAspect="1"/>
             </wp:cNvGraphicFramePr>
@@ -75,7 +259,7 @@
                     <pic:cNvPicPr/>
                   </pic:nvPicPr>
                   <pic:blipFill>
-                    <a:blip r:embed="R9df2442d376b43f8">
+                    <a:blip r:embed="R2987dc0efd334d02">
                       <a:extLst>
                         <a:ext xmlns:a="http://schemas.openxmlformats.org/drawingml/2006/main" uri="{28A0092B-C50C-407E-A947-70E740481C1C}">
                           <a14:useLocalDpi val="0"/>
@@ -108,10 +292,10 @@
       </w:pPr>
       <w:r>
         <w:drawing>
-          <wp:inline wp14:editId="749257CC" wp14:anchorId="2076D6C9">
+          <wp:inline wp14:editId="16653AA9" wp14:anchorId="25BDBCB9">
             <wp:extent cx="5943600" cy="2971800"/>
             <wp:effectExtent l="0" t="0" r="0" b="0"/>
-            <wp:docPr id="96790233" name="" title=""/>
+            <wp:docPr id="1470508061" name="" title=""/>
             <wp:cNvGraphicFramePr>
               <a:graphicFrameLocks noChangeAspect="1"/>
             </wp:cNvGraphicFramePr>
@@ -123,7 +307,7 @@
                     <pic:cNvPicPr/>
                   </pic:nvPicPr>
                   <pic:blipFill>
-                    <a:blip r:embed="Rc99bd63158ad419a">
+                    <a:blip r:embed="Re67de578e9304101">
                       <a:extLst>
                         <a:ext xmlns:a="http://schemas.openxmlformats.org/drawingml/2006/main" uri="{28A0092B-C50C-407E-A947-70E740481C1C}">
                           <a14:useLocalDpi val="0"/>
@@ -154,81 +338,10 @@
       <w:pPr>
         <w:pStyle w:val="Heading1"/>
       </w:pPr>
-      <w:bookmarkStart w:name="stationarity" w:id="1"/>
-      <w:bookmarkEnd w:id="0"/>
-      <w:r>
-        <w:t>Stationarity</w:t>
-      </w:r>
-    </w:p>
-    <w:p>
-      <w:pPr>
-        <w:pStyle w:val="FirstParagraph"/>
-      </w:pPr>
-      <w:r>
-        <w:t>Next, we can check if the dataset is stationary or not. This will be done with the Augmeneted Dickey-Fuller Test.</w:t>
-      </w:r>
-    </w:p>
-    <w:p>
-      <w:pPr>
-        <w:pStyle w:val="SourceCode"/>
-      </w:pPr>
-      <w:r>
-        <w:br/>
-      </w:r>
-      <w:r>
-        <w:rPr>
-          <w:rStyle w:val="VerbatimChar"/>
-        </w:rPr>
-        <w:t xml:space="preserve">    Augmented Dickey-Fuller Test</w:t>
-      </w:r>
-      <w:r>
-        <w:br/>
-      </w:r>
-      <w:r>
-        <w:br/>
-      </w:r>
-      <w:r>
-        <w:rPr>
-          <w:rStyle w:val="VerbatimChar"/>
-        </w:rPr>
-        <w:t>data:  data_ts</w:t>
-      </w:r>
-      <w:r>
-        <w:br/>
-      </w:r>
-      <w:r>
-        <w:rPr>
-          <w:rStyle w:val="VerbatimChar"/>
-        </w:rPr>
-        <w:t>Dickey-Fuller = -12.743, Lag order = 31, p-value = 0.01</w:t>
-      </w:r>
-      <w:r>
-        <w:br/>
-      </w:r>
-      <w:r>
-        <w:rPr>
-          <w:rStyle w:val="VerbatimChar"/>
-        </w:rPr>
-        <w:t>alternative hypothesis: stationary</w:t>
-      </w:r>
-    </w:p>
-    <w:p>
-      <w:pPr>
-        <w:pStyle w:val="Heading1"/>
-      </w:pPr>
-      <w:bookmarkStart w:name="correlation" w:id="2"/>
-      <w:bookmarkEnd w:id="1"/>
-      <w:r>
-        <w:t>Correlation</w:t>
-      </w:r>
-    </w:p>
-    <w:p>
-      <w:pPr>
-        <w:pStyle w:val="FirstParagraph"/>
-      </w:pPr>
-      <w:r>
-        <w:rPr/>
-        <w:t>We can also explore the autocorrelation and partial autocorrelation.</w:t>
+      <w:bookmarkStart w:name="seasonal-decomposition" w:id="3"/>
+      <w:bookmarkEnd w:id="2"/>
+      <w:r>
+        <w:t>Seasonal Decomposition</w:t>
       </w:r>
     </w:p>
     <w:p>
@@ -236,26 +349,29 @@
         <w:pStyle w:val="BodyText"/>
       </w:pPr>
       <w:r>
+        <w:rPr>
+          <w:noProof/>
+        </w:rPr>
         <w:drawing>
-          <wp:inline wp14:editId="6ECEBD38" wp14:anchorId="44C3A38F">
+          <wp:inline distT="0" distB="0" distL="0" distR="0" wp14:anchorId="17D5C6DE" wp14:editId="41B6014F">
             <wp:extent cx="5943600" cy="2971800"/>
             <wp:effectExtent l="0" t="0" r="0" b="0"/>
-            <wp:docPr id="1677200296" name="" title=""/>
+            <wp:docPr id="1511529185" name="Picture 1511529185"/>
             <wp:cNvGraphicFramePr>
-              <a:graphicFrameLocks noChangeAspect="1"/>
+              <a:graphicFrameLocks xmlns:a="http://schemas.openxmlformats.org/drawingml/2006/main" noChangeAspect="1"/>
             </wp:cNvGraphicFramePr>
-            <a:graphic>
+            <a:graphic xmlns:a="http://schemas.openxmlformats.org/drawingml/2006/main">
               <a:graphicData uri="http://schemas.openxmlformats.org/drawingml/2006/picture">
-                <pic:pic>
+                <pic:pic xmlns:pic="http://schemas.openxmlformats.org/drawingml/2006/picture">
                   <pic:nvPicPr>
                     <pic:cNvPr id="0" name=""/>
                     <pic:cNvPicPr/>
                   </pic:nvPicPr>
                   <pic:blipFill>
-                    <a:blip r:embed="Rffe67e45c34b4ff4">
+                    <a:blip r:embed="rId11">
                       <a:extLst>
-                        <a:ext xmlns:a="http://schemas.openxmlformats.org/drawingml/2006/main" uri="{28A0092B-C50C-407E-A947-70E740481C1C}">
-                          <a14:useLocalDpi val="0"/>
+                        <a:ext uri="{28A0092B-C50C-407E-A947-70E740481C1C}">
+                          <a14:useLocalDpi xmlns:a14="http://schemas.microsoft.com/office/drawing/2010/main" val="0"/>
                         </a:ext>
                       </a:extLst>
                     </a:blip>
@@ -281,113 +397,6 @@
     </w:p>
     <w:p>
       <w:pPr>
-        <w:pStyle w:val="BodyText"/>
-      </w:pPr>
-      <w:r>
-        <w:drawing>
-          <wp:inline wp14:editId="24947298" wp14:anchorId="246A1D52">
-            <wp:extent cx="5943600" cy="2971800"/>
-            <wp:effectExtent l="0" t="0" r="0" b="0"/>
-            <wp:docPr id="1378646223" name="" title=""/>
-            <wp:cNvGraphicFramePr>
-              <a:graphicFrameLocks noChangeAspect="1"/>
-            </wp:cNvGraphicFramePr>
-            <a:graphic>
-              <a:graphicData uri="http://schemas.openxmlformats.org/drawingml/2006/picture">
-                <pic:pic>
-                  <pic:nvPicPr>
-                    <pic:cNvPr id="0" name=""/>
-                    <pic:cNvPicPr/>
-                  </pic:nvPicPr>
-                  <pic:blipFill>
-                    <a:blip r:embed="Ra40a336d381f484a">
-                      <a:extLst>
-                        <a:ext xmlns:a="http://schemas.openxmlformats.org/drawingml/2006/main" uri="{28A0092B-C50C-407E-A947-70E740481C1C}">
-                          <a14:useLocalDpi val="0"/>
-                        </a:ext>
-                      </a:extLst>
-                    </a:blip>
-                    <a:stretch>
-                      <a:fillRect/>
-                    </a:stretch>
-                  </pic:blipFill>
-                  <pic:spPr>
-                    <a:xfrm>
-                      <a:off x="0" y="0"/>
-                      <a:ext cx="5943600" cy="2971800"/>
-                    </a:xfrm>
-                    <a:prstGeom prst="rect">
-                      <a:avLst/>
-                    </a:prstGeom>
-                  </pic:spPr>
-                </pic:pic>
-              </a:graphicData>
-            </a:graphic>
-          </wp:inline>
-        </w:drawing>
-      </w:r>
-    </w:p>
-    <w:p>
-      <w:pPr>
-        <w:pStyle w:val="Heading1"/>
-      </w:pPr>
-      <w:bookmarkStart w:name="seasonal-decomposition" w:id="3"/>
-      <w:bookmarkEnd w:id="2"/>
-      <w:r>
-        <w:rPr/>
-        <w:t>Seasonal Decomposition</w:t>
-      </w:r>
-    </w:p>
-    <w:p>
-      <w:pPr>
-        <w:pStyle w:val="BodyText"/>
-      </w:pPr>
-      <w:r>
-        <w:drawing>
-          <wp:inline wp14:editId="41B6014F" wp14:anchorId="17D5C6DE">
-            <wp:extent cx="5943600" cy="2971800"/>
-            <wp:effectExtent l="0" t="0" r="0" b="0"/>
-            <wp:docPr id="1511529185" name="" title=""/>
-            <wp:cNvGraphicFramePr>
-              <a:graphicFrameLocks noChangeAspect="1"/>
-            </wp:cNvGraphicFramePr>
-            <a:graphic>
-              <a:graphicData uri="http://schemas.openxmlformats.org/drawingml/2006/picture">
-                <pic:pic>
-                  <pic:nvPicPr>
-                    <pic:cNvPr id="0" name=""/>
-                    <pic:cNvPicPr/>
-                  </pic:nvPicPr>
-                  <pic:blipFill>
-                    <a:blip r:embed="R4326b7ae3e86465a">
-                      <a:extLst>
-                        <a:ext xmlns:a="http://schemas.openxmlformats.org/drawingml/2006/main" uri="{28A0092B-C50C-407E-A947-70E740481C1C}">
-                          <a14:useLocalDpi val="0"/>
-                        </a:ext>
-                      </a:extLst>
-                    </a:blip>
-                    <a:stretch>
-                      <a:fillRect/>
-                    </a:stretch>
-                  </pic:blipFill>
-                  <pic:spPr>
-                    <a:xfrm>
-                      <a:off x="0" y="0"/>
-                      <a:ext cx="5943600" cy="2971800"/>
-                    </a:xfrm>
-                    <a:prstGeom prst="rect">
-                      <a:avLst/>
-                    </a:prstGeom>
-                  </pic:spPr>
-                </pic:pic>
-              </a:graphicData>
-            </a:graphic>
-          </wp:inline>
-        </w:drawing>
-      </w:r>
-    </w:p>
-    <w:p>
-      <w:pPr>
         <w:pStyle w:val="Heading1"/>
       </w:pPr>
       <w:bookmarkStart w:name="univariate-analysis" w:id="4"/>
@@ -546,7 +555,6 @@
         <w:pStyle w:val="FirstParagraph"/>
       </w:pPr>
       <w:r>
-        <w:lastRenderedPageBreak/>
         <w:t xml:space="preserve">There are </w:t>
       </w:r>
       <w:r>
@@ -565,7 +573,10 @@
         <w:pStyle w:val="BodyText"/>
       </w:pPr>
       <w:r>
-        <w:t>Then, looking at the distribution of the response variable:</w:t>
+        <w:t xml:space="preserve">Then, looking at the </w:t>
+      </w:r>
+      <w:r>
+        <w:t>distribution of the response variable:</w:t>
       </w:r>
     </w:p>
     <w:p>
@@ -662,7 +673,6 @@
         <w:rPr>
           <w:noProof/>
         </w:rPr>
-        <w:lastRenderedPageBreak/>
         <w:drawing>
           <wp:inline distT="0" distB="0" distL="0" distR="0" wp14:anchorId="122FA35A" wp14:editId="489A7B07">
             <wp:extent cx="5334000" cy="4267200"/>
@@ -730,7 +740,6 @@
         <w:rPr>
           <w:noProof/>
         </w:rPr>
-        <w:lastRenderedPageBreak/>
         <w:drawing>
           <wp:inline distT="0" distB="0" distL="0" distR="0" wp14:anchorId="4BF0619F" wp14:editId="6CFB7B7B">
             <wp:extent cx="5943600" cy="4457700"/>
@@ -846,29 +855,32 @@
         <w:t xml:space="preserve"> and look for any unique relationships that we could further explore.</w:t>
       </w:r>
     </w:p>
-    <w:p w14:noSpellErr="1">
+    <w:p>
       <w:pPr>
         <w:pStyle w:val="BodyText"/>
       </w:pPr>
       <w:r>
+        <w:rPr>
+          <w:noProof/>
+        </w:rPr>
         <w:drawing>
-          <wp:inline wp14:editId="7A2FBB26" wp14:anchorId="5165FB2D">
+          <wp:inline distT="0" distB="0" distL="0" distR="0" wp14:anchorId="5165FB2D" wp14:editId="7A2FBB26">
             <wp:extent cx="5943600" cy="4457700"/>
             <wp:effectExtent l="0" t="0" r="0" b="0"/>
-            <wp:docPr id="1638453222" name="Picture 2" descr="A screenshot of a graph&#10;&#10;Description automatically generated" title=""/>
+            <wp:docPr id="1638453222" name="Picture 2" descr="A screenshot of a graph&#10;&#10;Description automatically generated"/>
             <wp:cNvGraphicFramePr>
-              <a:graphicFrameLocks noChangeAspect="1"/>
+              <a:graphicFrameLocks xmlns:a="http://schemas.openxmlformats.org/drawingml/2006/main" noChangeAspect="1"/>
             </wp:cNvGraphicFramePr>
-            <a:graphic>
+            <a:graphic xmlns:a="http://schemas.openxmlformats.org/drawingml/2006/main">
               <a:graphicData uri="http://schemas.openxmlformats.org/drawingml/2006/picture">
-                <pic:pic>
+                <pic:pic xmlns:pic="http://schemas.openxmlformats.org/drawingml/2006/picture">
                   <pic:nvPicPr>
                     <pic:cNvPr id="0" name="Picture 2"/>
                     <pic:cNvPicPr/>
                   </pic:nvPicPr>
                   <pic:blipFill>
-                    <a:blip r:embed="R0f8dea3f21774151">
-                      <a:extLst xmlns:a="http://schemas.openxmlformats.org/drawingml/2006/main">
+                    <a:blip r:embed="rId15">
+                      <a:extLst>
                         <a:ext uri="{28A0092B-C50C-407E-A947-70E740481C1C}">
                           <a14:useLocalDpi xmlns:a14="http://schemas.microsoft.com/office/drawing/2010/main" val="0"/>
                         </a:ext>
@@ -879,7 +891,7 @@
                     </a:stretch>
                   </pic:blipFill>
                   <pic:spPr>
-                    <a:xfrm rot="0" flipH="0" flipV="0">
+                    <a:xfrm>
                       <a:off x="0" y="0"/>
                       <a:ext cx="5943600" cy="4457700"/>
                     </a:xfrm>
@@ -944,7 +956,6 @@
         <w:pStyle w:val="FirstParagraph"/>
       </w:pPr>
       <w:r>
-        <w:rPr/>
         <w:t xml:space="preserve">Here are more plots for those three predictors, but this time accounting for location. We can also notice that many countries stop reporting after a certain time and that China’s graph also shows a clear pattern for </w:t>
       </w:r>
       <w:r>
@@ -954,7 +965,6 @@
         <w:t>total_cases</w:t>
       </w:r>
       <w:r>
-        <w:rPr/>
         <w:t xml:space="preserve"> and </w:t>
       </w:r>
       <w:r>
@@ -964,7 +974,6 @@
         <w:t>new_deaths</w:t>
       </w:r>
       <w:r>
-        <w:rPr/>
         <w:t>.</w:t>
       </w:r>
     </w:p>
@@ -973,26 +982,29 @@
         <w:pStyle w:val="BodyText"/>
       </w:pPr>
       <w:r>
+        <w:rPr>
+          <w:noProof/>
+        </w:rPr>
         <w:drawing>
-          <wp:inline wp14:editId="1C975359" wp14:anchorId="4ABF6E92">
+          <wp:inline distT="0" distB="0" distL="0" distR="0" wp14:anchorId="4ABF6E92" wp14:editId="1C975359">
             <wp:extent cx="5400675" cy="2695575"/>
             <wp:effectExtent l="0" t="0" r="0" b="0"/>
-            <wp:docPr id="239237862" name="" title=""/>
+            <wp:docPr id="239237862" name="Picture 239237862"/>
             <wp:cNvGraphicFramePr>
-              <a:graphicFrameLocks noChangeAspect="1"/>
+              <a:graphicFrameLocks xmlns:a="http://schemas.openxmlformats.org/drawingml/2006/main" noChangeAspect="1"/>
             </wp:cNvGraphicFramePr>
-            <a:graphic>
+            <a:graphic xmlns:a="http://schemas.openxmlformats.org/drawingml/2006/main">
               <a:graphicData uri="http://schemas.openxmlformats.org/drawingml/2006/picture">
-                <pic:pic>
+                <pic:pic xmlns:pic="http://schemas.openxmlformats.org/drawingml/2006/picture">
                   <pic:nvPicPr>
                     <pic:cNvPr id="0" name=""/>
                     <pic:cNvPicPr/>
                   </pic:nvPicPr>
                   <pic:blipFill>
-                    <a:blip r:embed="R0d25fc28c13e412d">
+                    <a:blip r:embed="rId16">
                       <a:extLst>
-                        <a:ext xmlns:a="http://schemas.openxmlformats.org/drawingml/2006/main" uri="{28A0092B-C50C-407E-A947-70E740481C1C}">
-                          <a14:useLocalDpi val="0"/>
+                        <a:ext uri="{28A0092B-C50C-407E-A947-70E740481C1C}">
+                          <a14:useLocalDpi xmlns:a14="http://schemas.microsoft.com/office/drawing/2010/main" val="0"/>
                         </a:ext>
                       </a:extLst>
                     </a:blip>
@@ -1024,7 +1036,6 @@
         <w:rPr>
           <w:noProof/>
         </w:rPr>
-        <w:lastRenderedPageBreak/>
         <w:drawing>
           <wp:inline distT="0" distB="0" distL="0" distR="0" wp14:anchorId="49AE1882" wp14:editId="36EF116A">
             <wp:extent cx="5334000" cy="4267200"/>
@@ -1068,7 +1079,7 @@
         </w:drawing>
       </w:r>
     </w:p>
-    <w:p w14:noSpellErr="1">
+    <w:p>
       <w:pPr>
         <w:pStyle w:val="BodyText"/>
       </w:pPr>
@@ -1081,7 +1092,6 @@
         <w:rPr>
           <w:noProof/>
         </w:rPr>
-        <w:lastRenderedPageBreak/>
         <w:drawing>
           <wp:inline distT="0" distB="0" distL="0" distR="0" wp14:anchorId="7B5AF0B0" wp14:editId="6AD09BFA">
             <wp:extent cx="5334000" cy="4267200"/>
@@ -1098,7 +1108,7 @@
                     </pic:cNvPicPr>
                   </pic:nvPicPr>
                   <pic:blipFill>
-                    <a:blip r:embed="rId19"/>
+                    <a:blip r:embed="rId18"/>
                     <a:stretch>
                       <a:fillRect/>
                     </a:stretch>
@@ -1125,7 +1135,7 @@
         </w:drawing>
       </w:r>
     </w:p>
-    <w:p w14:noSpellErr="1">
+    <w:p>
       <w:pPr>
         <w:pStyle w:val="BodyText"/>
       </w:pPr>
@@ -1146,7 +1156,6 @@
         <w:rPr>
           <w:noProof/>
         </w:rPr>
-        <w:lastRenderedPageBreak/>
         <w:drawing>
           <wp:inline distT="0" distB="0" distL="0" distR="0" wp14:anchorId="51EAF61A" wp14:editId="3DF01E7C">
             <wp:extent cx="5334000" cy="4267200"/>
@@ -1163,7 +1172,7 @@
                     </pic:cNvPicPr>
                   </pic:nvPicPr>
                   <pic:blipFill>
-                    <a:blip r:embed="rId21"/>
+                    <a:blip r:embed="rId19"/>
                     <a:stretch>
                       <a:fillRect/>
                     </a:stretch>

</xml_diff>